<commit_message>
Update Preguntas (opcionales) para entrevista 1.docx
</commit_message>
<xml_diff>
--- a/ETREVISTAS/Preguntas (opcionales) para entrevista 1.docx
+++ b/ETREVISTAS/Preguntas (opcionales) para entrevista 1.docx
@@ -1,7 +1,972 @@
 
 <file path=word/document.xml><?xml version="1.0" encoding="utf-8"?>
-<w:document xmlns:wpc="http://schemas.microsoft.com/office/word/2010/wordprocessingCanvas" xmlns:cx="http://schemas.microsoft.com/office/drawing/2014/chartex" xmlns:cx1="http://schemas.microsoft.com/office/drawing/2015/9/8/chartex" xmlns:cx2="http://schemas.microsoft.com/office/drawing/2015/10/21/chartex" xmlns:cx3="http://schemas.microsoft.com/office/drawing/2016/5/9/chartex" xmlns:cx4="http://schemas.microsoft.com/office/drawing/2016/5/10/chartex" xmlns:cx5="http://schemas.microsoft.com/office/drawing/2016/5/11/chartex" xmlns:cx6="http://schemas.microsoft.com/office/drawing/2016/5/12/chartex" xmlns:cx7="http://schemas.microsoft.com/office/drawing/2016/5/13/chartex" xmlns:cx8="http://schemas.microsoft.com/office/drawing/2016/5/14/chartex" xmlns:mc="http://schemas.openxmlformats.org/markup-compatibility/2006" xmlns:aink="http://schemas.microsoft.com/office/drawing/2016/ink" xmlns:am3d="http://schemas.microsoft.com/office/drawing/2017/model3d" xmlns:o="urn:schemas-microsoft-com:office:office" xmlns:r="http://schemas.openxmlformats.org/officeDocument/2006/relationships" xmlns:m="http://schemas.openxmlformats.org/officeDocument/2006/math" xmlns:v="urn:schemas-microsoft-com:vml" xmlns:wp14="http://schemas.microsoft.com/office/word/2010/wordprocessingDrawing" xmlns:wp="http://schemas.openxmlformats.org/drawingml/2006/wordprocessingDrawing" xmlns:w10="urn:schemas-microsoft-com:office:word" xmlns:w="http://schemas.openxmlformats.org/wordprocessingml/2006/main" xmlns:w14="http://schemas.microsoft.com/office/word/2010/wordml" xmlns:w15="http://schemas.microsoft.com/office/word/2012/wordml" xmlns:w16cex="http://schemas.microsoft.com/office/word/2018/wordml/cex" xmlns:w16cid="http://schemas.microsoft.com/office/word/2016/wordml/cid" xmlns:w16="http://schemas.microsoft.com/office/word/2018/wordml" xmlns:w16se="http://schemas.microsoft.com/office/word/2015/wordml/symex" xmlns:wpg="http://schemas.microsoft.com/office/word/2010/wordprocessingGroup" xmlns:wpi="http://schemas.microsoft.com/office/word/2010/wordprocessingInk" xmlns:wne="http://schemas.microsoft.com/office/word/2006/wordml" xmlns:wps="http://schemas.microsoft.com/office/word/2010/wordprocessingShape" mc:Ignorable="w14 w15 w16se w16cid w16 w16cex wp14">
+<w:document xmlns:wpc="http://schemas.microsoft.com/office/word/2010/wordprocessingCanvas" xmlns:cx="http://schemas.microsoft.com/office/drawing/2014/chartex" xmlns:cx1="http://schemas.microsoft.com/office/drawing/2015/9/8/chartex" xmlns:cx2="http://schemas.microsoft.com/office/drawing/2015/10/21/chartex" xmlns:cx3="http://schemas.microsoft.com/office/drawing/2016/5/9/chartex" xmlns:cx4="http://schemas.microsoft.com/office/drawing/2016/5/10/chartex" xmlns:cx5="http://schemas.microsoft.com/office/drawing/2016/5/11/chartex" xmlns:cx6="http://schemas.microsoft.com/office/drawing/2016/5/12/chartex" xmlns:cx7="http://schemas.microsoft.com/office/drawing/2016/5/13/chartex" xmlns:cx8="http://schemas.microsoft.com/office/drawing/2016/5/14/chartex" xmlns:mc="http://schemas.openxmlformats.org/markup-compatibility/2006" xmlns:aink="http://schemas.microsoft.com/office/drawing/2016/ink" xmlns:am3d="http://schemas.microsoft.com/office/drawing/2017/model3d" xmlns:o="urn:schemas-microsoft-com:office:office" xmlns:r="http://schemas.openxmlformats.org/officeDocument/2006/relationships" xmlns:m="http://schemas.openxmlformats.org/officeDocument/2006/math" xmlns:v="urn:schemas-microsoft-com:vml" xmlns:wp14="http://schemas.microsoft.com/office/word/2010/wordprocessingDrawing" xmlns:wp="http://schemas.openxmlformats.org/drawingml/2006/wordprocessingDrawing" xmlns:w10="urn:schemas-microsoft-com:office:word" xmlns:w="http://schemas.openxmlformats.org/wordprocessingml/2006/main" xmlns:w14="http://schemas.microsoft.com/office/word/2010/wordml" xmlns:w15="http://schemas.microsoft.com/office/word/2012/wordml" xmlns:w16cex="http://schemas.microsoft.com/office/word/2018/wordml/cex" xmlns:w16cid="http://schemas.microsoft.com/office/word/2016/wordml/cid" xmlns:w16="http://schemas.microsoft.com/office/word/2018/wordml" xmlns:w16sdtdh="http://schemas.microsoft.com/office/word/2020/wordml/sdtdatahash" xmlns:w16se="http://schemas.microsoft.com/office/word/2015/wordml/symex" xmlns:wpg="http://schemas.microsoft.com/office/word/2010/wordprocessingGroup" xmlns:wpi="http://schemas.microsoft.com/office/word/2010/wordprocessingInk" xmlns:wne="http://schemas.microsoft.com/office/word/2006/wordml" xmlns:wps="http://schemas.microsoft.com/office/word/2010/wordprocessingShape" mc:Ignorable="w14 w15 w16se w16cid w16 w16cex w16sdtdh wp14">
   <w:body>
+    <w:p>
+      <w:pPr>
+        <w:pStyle w:val="trt0xe"/>
+        <w:shd w:val="clear" w:color="auto" w:fill="FFFFFF"/>
+        <w:spacing w:before="0" w:beforeAutospacing="0" w:after="0" w:afterAutospacing="0"/>
+        <w:rPr>
+          <w:rFonts w:ascii="Arial" w:hAnsi="Arial" w:cs="Arial"/>
+          <w:color w:val="202124"/>
+        </w:rPr>
+      </w:pPr>
+      <w:r>
+        <w:rPr>
+          <w:rFonts w:ascii="Arial" w:hAnsi="Arial" w:cs="Arial"/>
+          <w:b/>
+          <w:bCs/>
+          <w:color w:val="202124"/>
+        </w:rPr>
+        <w:t>EMPRESA:</w:t>
+      </w:r>
+      <w:r>
+        <w:rPr>
+          <w:rFonts w:ascii="Arial" w:hAnsi="Arial" w:cs="Arial"/>
+          <w:color w:val="202124"/>
+        </w:rPr>
+        <w:t xml:space="preserve"> WUKY</w:t>
+      </w:r>
+    </w:p>
+    <w:p>
+      <w:pPr>
+        <w:pStyle w:val="trt0xe"/>
+        <w:shd w:val="clear" w:color="auto" w:fill="FFFFFF"/>
+        <w:spacing w:before="0" w:beforeAutospacing="0" w:after="0" w:afterAutospacing="0"/>
+        <w:rPr>
+          <w:rFonts w:ascii="Arial" w:hAnsi="Arial" w:cs="Arial"/>
+          <w:color w:val="202124"/>
+        </w:rPr>
+      </w:pPr>
+      <w:r>
+        <w:rPr>
+          <w:rFonts w:ascii="Arial" w:hAnsi="Arial" w:cs="Arial"/>
+          <w:b/>
+          <w:bCs/>
+          <w:color w:val="202124"/>
+        </w:rPr>
+        <w:t>PROCEDIMIENTO:</w:t>
+      </w:r>
+      <w:r>
+        <w:rPr>
+          <w:rFonts w:ascii="Arial" w:hAnsi="Arial" w:cs="Arial"/>
+          <w:color w:val="202124"/>
+        </w:rPr>
+        <w:t xml:space="preserve"> Levantamiento de información </w:t>
+      </w:r>
+    </w:p>
+    <w:p>
+      <w:pPr>
+        <w:pStyle w:val="trt0xe"/>
+        <w:shd w:val="clear" w:color="auto" w:fill="FFFFFF"/>
+        <w:spacing w:before="0" w:beforeAutospacing="0" w:after="0" w:afterAutospacing="0"/>
+        <w:rPr>
+          <w:rFonts w:ascii="Arial" w:hAnsi="Arial" w:cs="Arial"/>
+          <w:color w:val="202124"/>
+        </w:rPr>
+      </w:pPr>
+      <w:r>
+        <w:rPr>
+          <w:rFonts w:ascii="Arial" w:hAnsi="Arial" w:cs="Arial"/>
+          <w:b/>
+          <w:bCs/>
+          <w:color w:val="202124"/>
+        </w:rPr>
+        <w:t>PROCESOS:</w:t>
+      </w:r>
+      <w:r>
+        <w:rPr>
+          <w:rFonts w:ascii="Arial" w:hAnsi="Arial" w:cs="Arial"/>
+          <w:color w:val="202124"/>
+        </w:rPr>
+        <w:t xml:space="preserve"> A todos los procesos de la empresa </w:t>
+      </w:r>
+    </w:p>
+    <w:p>
+      <w:pPr>
+        <w:pStyle w:val="trt0xe"/>
+        <w:shd w:val="clear" w:color="auto" w:fill="FFFFFF"/>
+        <w:spacing w:before="0" w:beforeAutospacing="0" w:after="0" w:afterAutospacing="0"/>
+        <w:jc w:val="both"/>
+        <w:rPr>
+          <w:rFonts w:ascii="Arial" w:hAnsi="Arial" w:cs="Arial"/>
+          <w:color w:val="202124"/>
+        </w:rPr>
+      </w:pPr>
+    </w:p>
+    <w:p>
+      <w:pPr>
+        <w:pStyle w:val="trt0xe"/>
+        <w:shd w:val="clear" w:color="auto" w:fill="FFFFFF"/>
+        <w:spacing w:before="0" w:beforeAutospacing="0" w:after="0" w:afterAutospacing="0"/>
+        <w:jc w:val="both"/>
+        <w:rPr>
+          <w:rFonts w:ascii="Arial" w:hAnsi="Arial" w:cs="Arial"/>
+          <w:color w:val="202124"/>
+        </w:rPr>
+      </w:pPr>
+      <w:r>
+        <w:rPr>
+          <w:rFonts w:ascii="Arial" w:hAnsi="Arial" w:cs="Arial"/>
+          <w:color w:val="202124"/>
+        </w:rPr>
+        <w:t xml:space="preserve">Iniciamos con la recopilación de las necesidades del cliente, iniciando por conocer e identificar los procesos de la empresa, identificar los requerimientos y presentar los resultados requeridos. </w:t>
+      </w:r>
+    </w:p>
+    <w:p>
+      <w:pPr>
+        <w:pStyle w:val="trt0xe"/>
+        <w:shd w:val="clear" w:color="auto" w:fill="FFFFFF"/>
+        <w:spacing w:before="0" w:beforeAutospacing="0" w:after="0" w:afterAutospacing="0"/>
+        <w:jc w:val="both"/>
+        <w:rPr>
+          <w:rFonts w:ascii="Arial" w:hAnsi="Arial" w:cs="Arial"/>
+          <w:color w:val="202124"/>
+        </w:rPr>
+      </w:pPr>
+    </w:p>
+    <w:p>
+      <w:pPr>
+        <w:pStyle w:val="trt0xe"/>
+        <w:shd w:val="clear" w:color="auto" w:fill="FFFFFF"/>
+        <w:spacing w:before="0" w:beforeAutospacing="0" w:after="0" w:afterAutospacing="0"/>
+        <w:jc w:val="both"/>
+        <w:rPr>
+          <w:rFonts w:ascii="Arial" w:hAnsi="Arial" w:cs="Arial"/>
+          <w:color w:val="202124"/>
+        </w:rPr>
+      </w:pPr>
+      <w:r>
+        <w:rPr>
+          <w:rFonts w:ascii="Arial" w:hAnsi="Arial" w:cs="Arial"/>
+          <w:color w:val="202124"/>
+        </w:rPr>
+        <w:t xml:space="preserve">El análisis del proceso de la empresa iniciará con la entrevista a </w:t>
+      </w:r>
+      <w:r>
+        <w:rPr>
+          <w:rFonts w:ascii="Arial" w:hAnsi="Arial" w:cs="Arial"/>
+          <w:b/>
+          <w:bCs/>
+          <w:color w:val="202124"/>
+        </w:rPr>
+        <w:t>los encargados de la empresa</w:t>
+      </w:r>
+      <w:r>
+        <w:rPr>
+          <w:rFonts w:ascii="Arial" w:hAnsi="Arial" w:cs="Arial"/>
+          <w:b/>
+          <w:bCs/>
+          <w:color w:val="202124"/>
+        </w:rPr>
+        <w:t xml:space="preserve">, posteriormente al área comercial y ventas. </w:t>
+      </w:r>
+      <w:r>
+        <w:rPr>
+          <w:rFonts w:ascii="Arial" w:hAnsi="Arial" w:cs="Arial"/>
+          <w:color w:val="202124"/>
+        </w:rPr>
+        <w:t xml:space="preserve">Seguiremos la entrevista a cada proceso de la empresa WUKY. </w:t>
+      </w:r>
+    </w:p>
+    <w:p>
+      <w:pPr>
+        <w:pStyle w:val="trt0xe"/>
+        <w:shd w:val="clear" w:color="auto" w:fill="FFFFFF"/>
+        <w:spacing w:before="0" w:beforeAutospacing="0" w:after="0" w:afterAutospacing="0"/>
+        <w:rPr>
+          <w:rFonts w:ascii="Arial" w:hAnsi="Arial" w:cs="Arial"/>
+          <w:color w:val="202124"/>
+        </w:rPr>
+      </w:pPr>
+    </w:p>
+    <w:p>
+      <w:pPr>
+        <w:pStyle w:val="trt0xe"/>
+        <w:shd w:val="clear" w:color="auto" w:fill="FFFFFF"/>
+        <w:spacing w:before="0" w:beforeAutospacing="0" w:after="0" w:afterAutospacing="0"/>
+        <w:rPr>
+          <w:rFonts w:ascii="Arial" w:hAnsi="Arial" w:cs="Arial"/>
+          <w:b/>
+          <w:bCs/>
+          <w:color w:val="202124"/>
+          <w:sz w:val="28"/>
+          <w:szCs w:val="28"/>
+        </w:rPr>
+      </w:pPr>
+      <w:r>
+        <w:rPr>
+          <w:rFonts w:ascii="Arial" w:hAnsi="Arial" w:cs="Arial"/>
+          <w:b/>
+          <w:bCs/>
+          <w:color w:val="202124"/>
+          <w:sz w:val="28"/>
+          <w:szCs w:val="28"/>
+        </w:rPr>
+        <w:t>Encargados de la empresa</w:t>
+      </w:r>
+    </w:p>
+    <w:p>
+      <w:pPr>
+        <w:pStyle w:val="trt0xe"/>
+        <w:shd w:val="clear" w:color="auto" w:fill="FFFFFF"/>
+        <w:spacing w:before="0" w:beforeAutospacing="0" w:after="0" w:afterAutospacing="0"/>
+        <w:rPr>
+          <w:rFonts w:ascii="Arial" w:hAnsi="Arial" w:cs="Arial"/>
+          <w:b/>
+          <w:bCs/>
+          <w:color w:val="202124"/>
+          <w:sz w:val="28"/>
+          <w:szCs w:val="28"/>
+        </w:rPr>
+      </w:pPr>
+    </w:p>
+    <w:p>
+      <w:pPr>
+        <w:pStyle w:val="trt0xe"/>
+        <w:numPr>
+          <w:ilvl w:val="0"/>
+          <w:numId w:val="3"/>
+        </w:numPr>
+        <w:shd w:val="clear" w:color="auto" w:fill="FFFFFF"/>
+        <w:spacing w:before="0" w:beforeAutospacing="0" w:after="0" w:afterAutospacing="0"/>
+        <w:rPr>
+          <w:rFonts w:ascii="Arial" w:hAnsi="Arial" w:cs="Arial"/>
+          <w:color w:val="202124"/>
+        </w:rPr>
+      </w:pPr>
+      <w:r>
+        <w:rPr>
+          <w:rFonts w:ascii="Arial" w:hAnsi="Arial" w:cs="Arial"/>
+          <w:color w:val="202124"/>
+        </w:rPr>
+        <w:t>Cuénteme como es su empresa, a que se dedica.</w:t>
+      </w:r>
+    </w:p>
+    <w:p>
+      <w:pPr>
+        <w:pStyle w:val="trt0xe"/>
+        <w:numPr>
+          <w:ilvl w:val="0"/>
+          <w:numId w:val="3"/>
+        </w:numPr>
+        <w:shd w:val="clear" w:color="auto" w:fill="FFFFFF"/>
+        <w:spacing w:before="0" w:beforeAutospacing="0" w:after="0" w:afterAutospacing="0"/>
+        <w:rPr>
+          <w:rFonts w:ascii="Arial" w:hAnsi="Arial" w:cs="Arial"/>
+          <w:color w:val="202124"/>
+        </w:rPr>
+      </w:pPr>
+      <w:r>
+        <w:rPr>
+          <w:rFonts w:ascii="Arial" w:hAnsi="Arial" w:cs="Arial"/>
+          <w:color w:val="202124"/>
+        </w:rPr>
+        <w:t xml:space="preserve">Como obtiene la materia prima </w:t>
+      </w:r>
+    </w:p>
+    <w:p>
+      <w:pPr>
+        <w:pStyle w:val="trt0xe"/>
+        <w:numPr>
+          <w:ilvl w:val="0"/>
+          <w:numId w:val="3"/>
+        </w:numPr>
+        <w:shd w:val="clear" w:color="auto" w:fill="FFFFFF"/>
+        <w:spacing w:before="0" w:beforeAutospacing="0" w:after="0" w:afterAutospacing="0"/>
+        <w:rPr>
+          <w:rFonts w:ascii="Arial" w:hAnsi="Arial" w:cs="Arial"/>
+          <w:color w:val="202124"/>
+        </w:rPr>
+      </w:pPr>
+      <w:r>
+        <w:rPr>
+          <w:rFonts w:ascii="Arial" w:hAnsi="Arial" w:cs="Arial"/>
+          <w:color w:val="202124"/>
+        </w:rPr>
+        <w:t>Cual es el proceso de comercialización de sus productos</w:t>
+      </w:r>
+    </w:p>
+    <w:p>
+      <w:pPr>
+        <w:pStyle w:val="trt0xe"/>
+        <w:numPr>
+          <w:ilvl w:val="0"/>
+          <w:numId w:val="3"/>
+        </w:numPr>
+        <w:shd w:val="clear" w:color="auto" w:fill="FFFFFF"/>
+        <w:spacing w:before="0" w:beforeAutospacing="0" w:after="0" w:afterAutospacing="0"/>
+        <w:rPr>
+          <w:rFonts w:ascii="Arial" w:hAnsi="Arial" w:cs="Arial"/>
+          <w:color w:val="202124"/>
+        </w:rPr>
+      </w:pPr>
+      <w:r>
+        <w:rPr>
+          <w:rFonts w:ascii="Arial" w:hAnsi="Arial" w:cs="Arial"/>
+          <w:color w:val="202124"/>
+        </w:rPr>
+        <w:t>Quién o quiénes son sus clientes</w:t>
+      </w:r>
+    </w:p>
+    <w:p>
+      <w:pPr>
+        <w:pStyle w:val="trt0xe"/>
+        <w:numPr>
+          <w:ilvl w:val="0"/>
+          <w:numId w:val="3"/>
+        </w:numPr>
+        <w:shd w:val="clear" w:color="auto" w:fill="FFFFFF"/>
+        <w:spacing w:before="0" w:beforeAutospacing="0" w:after="0" w:afterAutospacing="0"/>
+        <w:rPr>
+          <w:rFonts w:ascii="Arial" w:hAnsi="Arial" w:cs="Arial"/>
+          <w:color w:val="202124"/>
+        </w:rPr>
+      </w:pPr>
+      <w:r>
+        <w:rPr>
+          <w:rFonts w:ascii="Arial" w:hAnsi="Arial" w:cs="Arial"/>
+          <w:color w:val="202124"/>
+        </w:rPr>
+        <w:t xml:space="preserve">Qué interfiere en la productividad de su trabajo </w:t>
+      </w:r>
+    </w:p>
+    <w:p>
+      <w:pPr>
+        <w:pStyle w:val="trt0xe"/>
+        <w:numPr>
+          <w:ilvl w:val="0"/>
+          <w:numId w:val="3"/>
+        </w:numPr>
+        <w:shd w:val="clear" w:color="auto" w:fill="FFFFFF"/>
+        <w:spacing w:before="0" w:beforeAutospacing="0" w:after="0" w:afterAutospacing="0"/>
+        <w:rPr>
+          <w:rFonts w:ascii="Arial" w:hAnsi="Arial" w:cs="Arial"/>
+          <w:color w:val="202124"/>
+        </w:rPr>
+      </w:pPr>
+      <w:r>
+        <w:rPr>
+          <w:rFonts w:ascii="Arial" w:hAnsi="Arial" w:cs="Arial"/>
+          <w:color w:val="202124"/>
+        </w:rPr>
+        <w:t xml:space="preserve">Que cosas hacen a su trabajo más fácil y difícil </w:t>
+      </w:r>
+    </w:p>
+    <w:p>
+      <w:pPr>
+        <w:pStyle w:val="trt0xe"/>
+        <w:numPr>
+          <w:ilvl w:val="0"/>
+          <w:numId w:val="3"/>
+        </w:numPr>
+        <w:shd w:val="clear" w:color="auto" w:fill="FFFFFF"/>
+        <w:spacing w:before="0" w:beforeAutospacing="0" w:after="0" w:afterAutospacing="0"/>
+        <w:rPr>
+          <w:rFonts w:ascii="Arial" w:hAnsi="Arial" w:cs="Arial"/>
+          <w:color w:val="202124"/>
+        </w:rPr>
+      </w:pPr>
+      <w:r>
+        <w:rPr>
+          <w:rFonts w:ascii="Arial" w:hAnsi="Arial" w:cs="Arial"/>
+          <w:color w:val="202124"/>
+        </w:rPr>
+        <w:t>Que métodos de divulgación de información utiliza</w:t>
+      </w:r>
+    </w:p>
+    <w:p>
+      <w:pPr>
+        <w:pStyle w:val="trt0xe"/>
+        <w:numPr>
+          <w:ilvl w:val="0"/>
+          <w:numId w:val="3"/>
+        </w:numPr>
+        <w:shd w:val="clear" w:color="auto" w:fill="FFFFFF"/>
+        <w:spacing w:before="0" w:beforeAutospacing="0" w:after="0" w:afterAutospacing="0"/>
+        <w:rPr>
+          <w:rFonts w:ascii="Arial" w:hAnsi="Arial" w:cs="Arial"/>
+          <w:color w:val="202124"/>
+        </w:rPr>
+      </w:pPr>
+      <w:r>
+        <w:rPr>
+          <w:rFonts w:ascii="Arial" w:hAnsi="Arial" w:cs="Arial"/>
+          <w:color w:val="202124"/>
+        </w:rPr>
+        <w:t xml:space="preserve">Cual es el problema inicial </w:t>
+      </w:r>
+    </w:p>
+    <w:p>
+      <w:pPr>
+        <w:pStyle w:val="trt0xe"/>
+        <w:numPr>
+          <w:ilvl w:val="0"/>
+          <w:numId w:val="3"/>
+        </w:numPr>
+        <w:shd w:val="clear" w:color="auto" w:fill="FFFFFF"/>
+        <w:spacing w:before="0" w:beforeAutospacing="0" w:after="0" w:afterAutospacing="0"/>
+        <w:rPr>
+          <w:rFonts w:ascii="Arial" w:hAnsi="Arial" w:cs="Arial"/>
+          <w:color w:val="202124"/>
+        </w:rPr>
+      </w:pPr>
+      <w:r>
+        <w:rPr>
+          <w:rFonts w:ascii="Arial" w:hAnsi="Arial" w:cs="Arial"/>
+          <w:color w:val="202124"/>
+        </w:rPr>
+        <w:t xml:space="preserve">A quien o a quienes afecta directamente </w:t>
+      </w:r>
+    </w:p>
+    <w:p>
+      <w:pPr>
+        <w:pStyle w:val="trt0xe"/>
+        <w:numPr>
+          <w:ilvl w:val="0"/>
+          <w:numId w:val="3"/>
+        </w:numPr>
+        <w:shd w:val="clear" w:color="auto" w:fill="FFFFFF"/>
+        <w:spacing w:before="0" w:beforeAutospacing="0" w:after="0" w:afterAutospacing="0"/>
+        <w:rPr>
+          <w:rFonts w:ascii="Arial" w:hAnsi="Arial" w:cs="Arial"/>
+          <w:color w:val="202124"/>
+        </w:rPr>
+      </w:pPr>
+      <w:r>
+        <w:rPr>
+          <w:rFonts w:ascii="Arial" w:hAnsi="Arial" w:cs="Arial"/>
+          <w:color w:val="202124"/>
+        </w:rPr>
+        <w:t xml:space="preserve">Como espera solucionar este problema </w:t>
+      </w:r>
+    </w:p>
+    <w:p>
+      <w:pPr>
+        <w:pStyle w:val="trt0xe"/>
+        <w:shd w:val="clear" w:color="auto" w:fill="FFFFFF"/>
+        <w:spacing w:before="0" w:beforeAutospacing="0" w:after="0" w:afterAutospacing="0"/>
+        <w:rPr>
+          <w:rFonts w:ascii="Arial" w:hAnsi="Arial" w:cs="Arial"/>
+          <w:color w:val="202124"/>
+        </w:rPr>
+      </w:pPr>
+    </w:p>
+    <w:p>
+      <w:pPr>
+        <w:pStyle w:val="trt0xe"/>
+        <w:shd w:val="clear" w:color="auto" w:fill="FFFFFF"/>
+        <w:spacing w:before="0" w:beforeAutospacing="0" w:after="0" w:afterAutospacing="0"/>
+        <w:rPr>
+          <w:rFonts w:ascii="Arial" w:hAnsi="Arial" w:cs="Arial"/>
+          <w:b/>
+          <w:bCs/>
+          <w:color w:val="202124"/>
+          <w:sz w:val="28"/>
+          <w:szCs w:val="28"/>
+        </w:rPr>
+      </w:pPr>
+      <w:r>
+        <w:rPr>
+          <w:rFonts w:ascii="Arial" w:hAnsi="Arial" w:cs="Arial"/>
+          <w:b/>
+          <w:bCs/>
+          <w:color w:val="202124"/>
+          <w:sz w:val="28"/>
+          <w:szCs w:val="28"/>
+        </w:rPr>
+        <w:t xml:space="preserve">Área comercial y ventas </w:t>
+      </w:r>
+    </w:p>
+    <w:p>
+      <w:pPr>
+        <w:pStyle w:val="trt0xe"/>
+        <w:numPr>
+          <w:ilvl w:val="0"/>
+          <w:numId w:val="4"/>
+        </w:numPr>
+        <w:shd w:val="clear" w:color="auto" w:fill="FFFFFF"/>
+        <w:spacing w:before="0" w:beforeAutospacing="0" w:after="0" w:afterAutospacing="0"/>
+        <w:rPr>
+          <w:rFonts w:ascii="Arial" w:hAnsi="Arial" w:cs="Arial"/>
+          <w:color w:val="202124"/>
+        </w:rPr>
+      </w:pPr>
+      <w:r>
+        <w:rPr>
+          <w:rFonts w:ascii="Arial" w:hAnsi="Arial" w:cs="Arial"/>
+          <w:color w:val="202124"/>
+        </w:rPr>
+        <w:t>Como se comunica con sus proveedores</w:t>
+      </w:r>
+    </w:p>
+    <w:p>
+      <w:pPr>
+        <w:pStyle w:val="trt0xe"/>
+        <w:numPr>
+          <w:ilvl w:val="0"/>
+          <w:numId w:val="4"/>
+        </w:numPr>
+        <w:shd w:val="clear" w:color="auto" w:fill="FFFFFF"/>
+        <w:spacing w:before="0" w:beforeAutospacing="0" w:after="0" w:afterAutospacing="0"/>
+        <w:rPr>
+          <w:rFonts w:ascii="Arial" w:hAnsi="Arial" w:cs="Arial"/>
+          <w:color w:val="202124"/>
+        </w:rPr>
+      </w:pPr>
+      <w:r>
+        <w:rPr>
+          <w:rFonts w:ascii="Arial" w:hAnsi="Arial" w:cs="Arial"/>
+          <w:color w:val="202124"/>
+        </w:rPr>
+        <w:t xml:space="preserve">Quienes son los clientes </w:t>
+      </w:r>
+    </w:p>
+    <w:p>
+      <w:pPr>
+        <w:pStyle w:val="trt0xe"/>
+        <w:numPr>
+          <w:ilvl w:val="0"/>
+          <w:numId w:val="4"/>
+        </w:numPr>
+        <w:shd w:val="clear" w:color="auto" w:fill="FFFFFF"/>
+        <w:spacing w:before="0" w:beforeAutospacing="0" w:after="0" w:afterAutospacing="0"/>
+        <w:rPr>
+          <w:rFonts w:ascii="Arial" w:hAnsi="Arial" w:cs="Arial"/>
+          <w:color w:val="202124"/>
+        </w:rPr>
+      </w:pPr>
+      <w:r>
+        <w:rPr>
+          <w:rFonts w:ascii="Arial" w:hAnsi="Arial" w:cs="Arial"/>
+          <w:color w:val="202124"/>
+        </w:rPr>
+        <w:t xml:space="preserve">Que interfiere en la productividad de su trabajo </w:t>
+      </w:r>
+    </w:p>
+    <w:p>
+      <w:pPr>
+        <w:pStyle w:val="trt0xe"/>
+        <w:numPr>
+          <w:ilvl w:val="0"/>
+          <w:numId w:val="4"/>
+        </w:numPr>
+        <w:shd w:val="clear" w:color="auto" w:fill="FFFFFF"/>
+        <w:spacing w:before="0" w:beforeAutospacing="0" w:after="0" w:afterAutospacing="0"/>
+        <w:rPr>
+          <w:rFonts w:ascii="Arial" w:hAnsi="Arial" w:cs="Arial"/>
+          <w:color w:val="202124"/>
+        </w:rPr>
+      </w:pPr>
+      <w:r>
+        <w:rPr>
+          <w:rFonts w:ascii="Arial" w:hAnsi="Arial" w:cs="Arial"/>
+          <w:color w:val="202124"/>
+        </w:rPr>
+        <w:t xml:space="preserve">Que cosa hacen a su trabajo más fácil y difícil </w:t>
+      </w:r>
+    </w:p>
+    <w:p>
+      <w:pPr>
+        <w:pStyle w:val="trt0xe"/>
+        <w:numPr>
+          <w:ilvl w:val="0"/>
+          <w:numId w:val="4"/>
+        </w:numPr>
+        <w:shd w:val="clear" w:color="auto" w:fill="FFFFFF"/>
+        <w:spacing w:before="0" w:beforeAutospacing="0" w:after="0" w:afterAutospacing="0"/>
+        <w:rPr>
+          <w:rFonts w:ascii="Arial" w:hAnsi="Arial" w:cs="Arial"/>
+          <w:color w:val="202124"/>
+        </w:rPr>
+      </w:pPr>
+      <w:r>
+        <w:rPr>
+          <w:rFonts w:ascii="Arial" w:hAnsi="Arial" w:cs="Arial"/>
+          <w:color w:val="202124"/>
+        </w:rPr>
+        <w:t xml:space="preserve">Cómo es el procedimiento de ventas </w:t>
+      </w:r>
+    </w:p>
+    <w:p>
+      <w:pPr>
+        <w:pStyle w:val="trt0xe"/>
+        <w:numPr>
+          <w:ilvl w:val="0"/>
+          <w:numId w:val="4"/>
+        </w:numPr>
+        <w:shd w:val="clear" w:color="auto" w:fill="FFFFFF"/>
+        <w:spacing w:before="0" w:beforeAutospacing="0" w:after="0" w:afterAutospacing="0"/>
+        <w:rPr>
+          <w:rFonts w:ascii="Arial" w:hAnsi="Arial" w:cs="Arial"/>
+          <w:color w:val="202124"/>
+        </w:rPr>
+      </w:pPr>
+      <w:r>
+        <w:rPr>
+          <w:rFonts w:ascii="Arial" w:hAnsi="Arial" w:cs="Arial"/>
+          <w:color w:val="202124"/>
+        </w:rPr>
+        <w:t xml:space="preserve">Que métodos de pago utilizan </w:t>
+      </w:r>
+    </w:p>
+    <w:p>
+      <w:pPr>
+        <w:pStyle w:val="trt0xe"/>
+        <w:numPr>
+          <w:ilvl w:val="0"/>
+          <w:numId w:val="4"/>
+        </w:numPr>
+        <w:shd w:val="clear" w:color="auto" w:fill="FFFFFF"/>
+        <w:spacing w:before="0" w:beforeAutospacing="0" w:after="0" w:afterAutospacing="0"/>
+        <w:rPr>
+          <w:rFonts w:ascii="Arial" w:hAnsi="Arial" w:cs="Arial"/>
+          <w:color w:val="202124"/>
+        </w:rPr>
+      </w:pPr>
+      <w:r>
+        <w:rPr>
+          <w:rFonts w:ascii="Arial" w:hAnsi="Arial" w:cs="Arial"/>
+          <w:color w:val="202124"/>
+        </w:rPr>
+        <w:t xml:space="preserve">Como considera el método de divulgación que utilizan los </w:t>
+      </w:r>
+      <w:r>
+        <w:rPr>
+          <w:rFonts w:ascii="Arial" w:hAnsi="Arial" w:cs="Arial"/>
+          <w:b/>
+          <w:bCs/>
+          <w:color w:val="202124"/>
+        </w:rPr>
+        <w:t>encargados de la organización</w:t>
+      </w:r>
+      <w:r>
+        <w:rPr>
+          <w:rFonts w:ascii="Arial" w:hAnsi="Arial" w:cs="Arial"/>
+          <w:color w:val="202124"/>
+        </w:rPr>
+        <w:t>.</w:t>
+      </w:r>
+    </w:p>
+    <w:p>
+      <w:pPr>
+        <w:pStyle w:val="trt0xe"/>
+        <w:numPr>
+          <w:ilvl w:val="0"/>
+          <w:numId w:val="4"/>
+        </w:numPr>
+        <w:shd w:val="clear" w:color="auto" w:fill="FFFFFF"/>
+        <w:spacing w:before="0" w:beforeAutospacing="0" w:after="0" w:afterAutospacing="0"/>
+        <w:rPr>
+          <w:rFonts w:ascii="Arial" w:hAnsi="Arial" w:cs="Arial"/>
+          <w:color w:val="202124"/>
+        </w:rPr>
+      </w:pPr>
+      <w:r>
+        <w:rPr>
+          <w:rFonts w:ascii="Arial" w:hAnsi="Arial" w:cs="Arial"/>
+          <w:color w:val="202124"/>
+        </w:rPr>
+        <w:t xml:space="preserve">Cual es el problema inicial </w:t>
+      </w:r>
+    </w:p>
+    <w:p>
+      <w:pPr>
+        <w:pStyle w:val="trt0xe"/>
+        <w:numPr>
+          <w:ilvl w:val="0"/>
+          <w:numId w:val="4"/>
+        </w:numPr>
+        <w:shd w:val="clear" w:color="auto" w:fill="FFFFFF"/>
+        <w:spacing w:before="0" w:beforeAutospacing="0" w:after="0" w:afterAutospacing="0"/>
+        <w:rPr>
+          <w:rFonts w:ascii="Arial" w:hAnsi="Arial" w:cs="Arial"/>
+          <w:color w:val="202124"/>
+        </w:rPr>
+      </w:pPr>
+      <w:r>
+        <w:rPr>
+          <w:rFonts w:ascii="Arial" w:hAnsi="Arial" w:cs="Arial"/>
+          <w:color w:val="202124"/>
+        </w:rPr>
+        <w:t xml:space="preserve">A quien o a quienes afecta directamente </w:t>
+      </w:r>
+    </w:p>
+    <w:p>
+      <w:pPr>
+        <w:pStyle w:val="trt0xe"/>
+        <w:shd w:val="clear" w:color="auto" w:fill="FFFFFF"/>
+        <w:spacing w:before="0" w:beforeAutospacing="0" w:after="0" w:afterAutospacing="0"/>
+        <w:ind w:left="720"/>
+        <w:rPr>
+          <w:rFonts w:ascii="Arial" w:hAnsi="Arial" w:cs="Arial"/>
+          <w:color w:val="202124"/>
+        </w:rPr>
+      </w:pPr>
+    </w:p>
+    <w:p>
+      <w:pPr>
+        <w:pStyle w:val="trt0xe"/>
+        <w:shd w:val="clear" w:color="auto" w:fill="FFFFFF"/>
+        <w:spacing w:before="0" w:beforeAutospacing="0" w:after="0" w:afterAutospacing="0"/>
+        <w:jc w:val="both"/>
+        <w:rPr>
+          <w:rFonts w:ascii="Arial" w:hAnsi="Arial" w:cs="Arial"/>
+          <w:color w:val="202124"/>
+        </w:rPr>
+      </w:pPr>
+      <w:r>
+        <w:rPr>
+          <w:rFonts w:ascii="Arial" w:hAnsi="Arial" w:cs="Arial"/>
+          <w:color w:val="202124"/>
+        </w:rPr>
+        <w:t xml:space="preserve">Luego de identificar los procedimientos y necesidades de cada parte, analizaremos cuales serán los requerimientos para la solución del problema. </w:t>
+      </w:r>
+    </w:p>
+    <w:p>
+      <w:pPr>
+        <w:pStyle w:val="trt0xe"/>
+        <w:shd w:val="clear" w:color="auto" w:fill="FFFFFF"/>
+        <w:spacing w:before="0" w:beforeAutospacing="0" w:after="0" w:afterAutospacing="0"/>
+        <w:rPr>
+          <w:rFonts w:ascii="Arial" w:hAnsi="Arial" w:cs="Arial"/>
+          <w:color w:val="202124"/>
+        </w:rPr>
+      </w:pPr>
+    </w:p>
+    <w:p>
+      <w:pPr>
+        <w:pStyle w:val="trt0xe"/>
+        <w:numPr>
+          <w:ilvl w:val="0"/>
+          <w:numId w:val="5"/>
+        </w:numPr>
+        <w:shd w:val="clear" w:color="auto" w:fill="FFFFFF"/>
+        <w:spacing w:before="0" w:beforeAutospacing="0" w:after="0" w:afterAutospacing="0"/>
+        <w:rPr>
+          <w:rFonts w:ascii="Arial" w:hAnsi="Arial" w:cs="Arial"/>
+          <w:color w:val="202124"/>
+        </w:rPr>
+      </w:pPr>
+      <w:r>
+        <w:rPr>
+          <w:rFonts w:ascii="Arial" w:hAnsi="Arial" w:cs="Arial"/>
+          <w:color w:val="202124"/>
+        </w:rPr>
+        <w:t xml:space="preserve">Como resuelve el problema actualmente </w:t>
+      </w:r>
+    </w:p>
+    <w:p>
+      <w:pPr>
+        <w:pStyle w:val="trt0xe"/>
+        <w:numPr>
+          <w:ilvl w:val="0"/>
+          <w:numId w:val="5"/>
+        </w:numPr>
+        <w:shd w:val="clear" w:color="auto" w:fill="FFFFFF"/>
+        <w:spacing w:before="0" w:beforeAutospacing="0" w:after="0" w:afterAutospacing="0"/>
+        <w:rPr>
+          <w:rFonts w:ascii="Arial" w:hAnsi="Arial" w:cs="Arial"/>
+          <w:color w:val="202124"/>
+        </w:rPr>
+      </w:pPr>
+      <w:r>
+        <w:rPr>
+          <w:rFonts w:ascii="Arial" w:hAnsi="Arial" w:cs="Arial"/>
+          <w:color w:val="202124"/>
+        </w:rPr>
+        <w:t>Como le gustaría que se resolviera</w:t>
+      </w:r>
+    </w:p>
+    <w:p>
+      <w:pPr>
+        <w:pStyle w:val="trt0xe"/>
+        <w:numPr>
+          <w:ilvl w:val="0"/>
+          <w:numId w:val="5"/>
+        </w:numPr>
+        <w:shd w:val="clear" w:color="auto" w:fill="FFFFFF"/>
+        <w:spacing w:before="0" w:beforeAutospacing="0" w:after="0" w:afterAutospacing="0"/>
+        <w:rPr>
+          <w:rFonts w:ascii="Arial" w:hAnsi="Arial" w:cs="Arial"/>
+          <w:color w:val="202124"/>
+        </w:rPr>
+      </w:pPr>
+      <w:r>
+        <w:rPr>
+          <w:rFonts w:ascii="Arial" w:hAnsi="Arial" w:cs="Arial"/>
+          <w:color w:val="202124"/>
+        </w:rPr>
+        <w:t xml:space="preserve">Que se considera una buena solución </w:t>
+      </w:r>
+    </w:p>
+    <w:p>
+      <w:pPr>
+        <w:pStyle w:val="trt0xe"/>
+        <w:numPr>
+          <w:ilvl w:val="0"/>
+          <w:numId w:val="5"/>
+        </w:numPr>
+        <w:shd w:val="clear" w:color="auto" w:fill="FFFFFF"/>
+        <w:spacing w:before="0" w:beforeAutospacing="0" w:after="0" w:afterAutospacing="0"/>
+        <w:rPr>
+          <w:rFonts w:ascii="Arial" w:hAnsi="Arial" w:cs="Arial"/>
+          <w:color w:val="202124"/>
+        </w:rPr>
+      </w:pPr>
+      <w:r>
+        <w:rPr>
+          <w:rFonts w:ascii="Arial" w:hAnsi="Arial" w:cs="Arial"/>
+          <w:color w:val="202124"/>
+        </w:rPr>
+        <w:lastRenderedPageBreak/>
+        <w:t xml:space="preserve">Quien necesita el Sistema de Información </w:t>
+      </w:r>
+    </w:p>
+    <w:p>
+      <w:pPr>
+        <w:pStyle w:val="trt0xe"/>
+        <w:numPr>
+          <w:ilvl w:val="0"/>
+          <w:numId w:val="5"/>
+        </w:numPr>
+        <w:shd w:val="clear" w:color="auto" w:fill="FFFFFF"/>
+        <w:spacing w:before="0" w:beforeAutospacing="0" w:after="0" w:afterAutospacing="0"/>
+        <w:rPr>
+          <w:rFonts w:ascii="Arial" w:hAnsi="Arial" w:cs="Arial"/>
+          <w:color w:val="202124"/>
+        </w:rPr>
+      </w:pPr>
+      <w:r>
+        <w:rPr>
+          <w:rFonts w:ascii="Arial" w:hAnsi="Arial" w:cs="Arial"/>
+          <w:color w:val="202124"/>
+        </w:rPr>
+        <w:t xml:space="preserve">Quienes tendrán acceso </w:t>
+      </w:r>
+    </w:p>
+    <w:p>
+      <w:pPr>
+        <w:pStyle w:val="trt0xe"/>
+        <w:numPr>
+          <w:ilvl w:val="0"/>
+          <w:numId w:val="5"/>
+        </w:numPr>
+        <w:shd w:val="clear" w:color="auto" w:fill="FFFFFF"/>
+        <w:spacing w:before="0" w:beforeAutospacing="0" w:after="0" w:afterAutospacing="0"/>
+        <w:rPr>
+          <w:rFonts w:ascii="Arial" w:hAnsi="Arial" w:cs="Arial"/>
+          <w:color w:val="202124"/>
+        </w:rPr>
+      </w:pPr>
+      <w:r>
+        <w:rPr>
+          <w:rFonts w:ascii="Arial" w:hAnsi="Arial" w:cs="Arial"/>
+          <w:color w:val="202124"/>
+        </w:rPr>
+        <w:t xml:space="preserve">Como tendrán acceso </w:t>
+      </w:r>
+    </w:p>
+    <w:p>
+      <w:pPr>
+        <w:pStyle w:val="trt0xe"/>
+        <w:numPr>
+          <w:ilvl w:val="0"/>
+          <w:numId w:val="5"/>
+        </w:numPr>
+        <w:shd w:val="clear" w:color="auto" w:fill="FFFFFF"/>
+        <w:spacing w:before="0" w:beforeAutospacing="0" w:after="0" w:afterAutospacing="0"/>
+        <w:rPr>
+          <w:rFonts w:ascii="Arial" w:hAnsi="Arial" w:cs="Arial"/>
+          <w:color w:val="202124"/>
+        </w:rPr>
+      </w:pPr>
+      <w:r>
+        <w:rPr>
+          <w:rFonts w:ascii="Arial" w:hAnsi="Arial" w:cs="Arial"/>
+          <w:color w:val="202124"/>
+        </w:rPr>
+        <w:t xml:space="preserve">Que recursos tecnológicos y económicos tenemos </w:t>
+      </w:r>
+    </w:p>
+    <w:p>
+      <w:pPr>
+        <w:pStyle w:val="trt0xe"/>
+        <w:numPr>
+          <w:ilvl w:val="0"/>
+          <w:numId w:val="5"/>
+        </w:numPr>
+        <w:shd w:val="clear" w:color="auto" w:fill="FFFFFF"/>
+        <w:spacing w:before="0" w:beforeAutospacing="0" w:after="0" w:afterAutospacing="0"/>
+        <w:rPr>
+          <w:rFonts w:ascii="Arial" w:hAnsi="Arial" w:cs="Arial"/>
+          <w:color w:val="202124"/>
+        </w:rPr>
+      </w:pPr>
+      <w:r>
+        <w:rPr>
+          <w:rFonts w:ascii="Arial" w:hAnsi="Arial" w:cs="Arial"/>
+          <w:color w:val="202124"/>
+        </w:rPr>
+        <w:t>Cuales son las expectativas en cuanto al sistema de información y respecto a la confiabilidad</w:t>
+      </w:r>
+    </w:p>
+    <w:p>
+      <w:pPr>
+        <w:pStyle w:val="trt0xe"/>
+        <w:numPr>
+          <w:ilvl w:val="0"/>
+          <w:numId w:val="5"/>
+        </w:numPr>
+        <w:shd w:val="clear" w:color="auto" w:fill="FFFFFF"/>
+        <w:spacing w:before="0" w:beforeAutospacing="0" w:after="0" w:afterAutospacing="0"/>
+        <w:rPr>
+          <w:rFonts w:ascii="Arial" w:hAnsi="Arial" w:cs="Arial"/>
+          <w:color w:val="202124"/>
+        </w:rPr>
+      </w:pPr>
+      <w:r>
+        <w:rPr>
+          <w:rFonts w:ascii="Arial" w:hAnsi="Arial" w:cs="Arial"/>
+          <w:color w:val="202124"/>
+        </w:rPr>
+        <w:t xml:space="preserve">Cuáles son las características esperadas del Sistema de Información  </w:t>
+      </w:r>
+    </w:p>
+    <w:p>
+      <w:pPr>
+        <w:pStyle w:val="trt0xe"/>
+        <w:numPr>
+          <w:ilvl w:val="0"/>
+          <w:numId w:val="5"/>
+        </w:numPr>
+        <w:shd w:val="clear" w:color="auto" w:fill="FFFFFF"/>
+        <w:spacing w:before="0" w:beforeAutospacing="0" w:after="0" w:afterAutospacing="0"/>
+        <w:rPr>
+          <w:rFonts w:ascii="Arial" w:hAnsi="Arial" w:cs="Arial"/>
+          <w:color w:val="202124"/>
+        </w:rPr>
+      </w:pPr>
+      <w:r>
+        <w:rPr>
+          <w:rFonts w:ascii="Arial" w:hAnsi="Arial" w:cs="Arial"/>
+          <w:color w:val="202124"/>
+        </w:rPr>
+        <w:t xml:space="preserve">Que servicios espera que provea </w:t>
+      </w:r>
+    </w:p>
+    <w:p>
+      <w:pPr>
+        <w:pStyle w:val="trt0xe"/>
+        <w:shd w:val="clear" w:color="auto" w:fill="FFFFFF"/>
+        <w:spacing w:before="0" w:beforeAutospacing="0" w:after="0" w:afterAutospacing="0"/>
+        <w:rPr>
+          <w:rFonts w:ascii="Arial" w:hAnsi="Arial" w:cs="Arial"/>
+          <w:color w:val="202124"/>
+        </w:rPr>
+      </w:pPr>
+    </w:p>
     <w:p>
       <w:pPr>
         <w:pStyle w:val="trt0xe"/>
@@ -236,35 +1201,7 @@
           <w:rFonts w:ascii="Arial" w:hAnsi="Arial" w:cs="Arial"/>
           <w:color w:val="202124"/>
         </w:rPr>
-        <w:t>¿</w:t>
-      </w:r>
-      <w:r>
-        <w:rPr>
-          <w:rFonts w:ascii="Arial" w:hAnsi="Arial" w:cs="Arial"/>
-          <w:color w:val="202124"/>
-        </w:rPr>
-        <w:t>Cuáles</w:t>
-      </w:r>
-      <w:r>
-        <w:rPr>
-          <w:rFonts w:ascii="Arial" w:hAnsi="Arial" w:cs="Arial"/>
-          <w:color w:val="202124"/>
-        </w:rPr>
-        <w:t xml:space="preserve"> son la</w:t>
-      </w:r>
-      <w:r>
-        <w:rPr>
-          <w:rFonts w:ascii="Arial" w:hAnsi="Arial" w:cs="Arial"/>
-          <w:color w:val="202124"/>
-        </w:rPr>
-        <w:t>s</w:t>
-      </w:r>
-      <w:r>
-        <w:rPr>
-          <w:rFonts w:ascii="Arial" w:hAnsi="Arial" w:cs="Arial"/>
-          <w:color w:val="202124"/>
-        </w:rPr>
-        <w:t xml:space="preserve"> cosas que encuentran más difíciles en el proceso actual y que cosa piensan que puede ser cambiada para mejor?</w:t>
+        <w:t>¿Cuáles son las cosas que encuentran más difíciles en el proceso actual y que cosa piensan que puede ser cambiada para mejor?</w:t>
       </w:r>
     </w:p>
     <w:p>
@@ -336,21 +1273,7 @@
           <w:rFonts w:ascii="Arial" w:hAnsi="Arial" w:cs="Arial"/>
           <w:color w:val="202124"/>
         </w:rPr>
-        <w:t>¿Reescriben información de un sistema a otro? ¿</w:t>
-      </w:r>
-      <w:r>
-        <w:rPr>
-          <w:rFonts w:ascii="Arial" w:hAnsi="Arial" w:cs="Arial"/>
-          <w:color w:val="202124"/>
-        </w:rPr>
-        <w:t>Cuál</w:t>
-      </w:r>
-      <w:r>
-        <w:rPr>
-          <w:rFonts w:ascii="Arial" w:hAnsi="Arial" w:cs="Arial"/>
-          <w:color w:val="202124"/>
-        </w:rPr>
-        <w:t xml:space="preserve"> es esta información?</w:t>
+        <w:t>¿Reescriben información de un sistema a otro? ¿Cuál es esta información?</w:t>
       </w:r>
     </w:p>
     <w:p>
@@ -383,6 +1306,7 @@
       </w:pPr>
     </w:p>
     <w:sectPr>
+      <w:headerReference w:type="default" r:id="rId7"/>
       <w:pgSz w:w="12240" w:h="15840"/>
       <w:pgMar w:top="1417" w:right="1701" w:bottom="1417" w:left="1701" w:header="708" w:footer="708" w:gutter="0"/>
       <w:cols w:space="708"/>
@@ -392,9 +1316,401 @@
 </w:document>
 </file>
 
+<file path=word/endnotes.xml><?xml version="1.0" encoding="utf-8"?>
+<w:endnotes xmlns:wpc="http://schemas.microsoft.com/office/word/2010/wordprocessingCanvas" xmlns:cx="http://schemas.microsoft.com/office/drawing/2014/chartex" xmlns:cx1="http://schemas.microsoft.com/office/drawing/2015/9/8/chartex" xmlns:cx2="http://schemas.microsoft.com/office/drawing/2015/10/21/chartex" xmlns:cx3="http://schemas.microsoft.com/office/drawing/2016/5/9/chartex" xmlns:cx4="http://schemas.microsoft.com/office/drawing/2016/5/10/chartex" xmlns:cx5="http://schemas.microsoft.com/office/drawing/2016/5/11/chartex" xmlns:cx6="http://schemas.microsoft.com/office/drawing/2016/5/12/chartex" xmlns:cx7="http://schemas.microsoft.com/office/drawing/2016/5/13/chartex" xmlns:cx8="http://schemas.microsoft.com/office/drawing/2016/5/14/chartex" xmlns:mc="http://schemas.openxmlformats.org/markup-compatibility/2006" xmlns:aink="http://schemas.microsoft.com/office/drawing/2016/ink" xmlns:am3d="http://schemas.microsoft.com/office/drawing/2017/model3d" xmlns:o="urn:schemas-microsoft-com:office:office" xmlns:r="http://schemas.openxmlformats.org/officeDocument/2006/relationships" xmlns:m="http://schemas.openxmlformats.org/officeDocument/2006/math" xmlns:v="urn:schemas-microsoft-com:vml" xmlns:wp14="http://schemas.microsoft.com/office/word/2010/wordprocessingDrawing" xmlns:wp="http://schemas.openxmlformats.org/drawingml/2006/wordprocessingDrawing" xmlns:w10="urn:schemas-microsoft-com:office:word" xmlns:w="http://schemas.openxmlformats.org/wordprocessingml/2006/main" xmlns:w14="http://schemas.microsoft.com/office/word/2010/wordml" xmlns:w15="http://schemas.microsoft.com/office/word/2012/wordml" xmlns:w16cex="http://schemas.microsoft.com/office/word/2018/wordml/cex" xmlns:w16cid="http://schemas.microsoft.com/office/word/2016/wordml/cid" xmlns:w16="http://schemas.microsoft.com/office/word/2018/wordml" xmlns:w16sdtdh="http://schemas.microsoft.com/office/word/2020/wordml/sdtdatahash" xmlns:w16se="http://schemas.microsoft.com/office/word/2015/wordml/symex" xmlns:wpg="http://schemas.microsoft.com/office/word/2010/wordprocessingGroup" xmlns:wpi="http://schemas.microsoft.com/office/word/2010/wordprocessingInk" xmlns:wne="http://schemas.microsoft.com/office/word/2006/wordml" xmlns:wps="http://schemas.microsoft.com/office/word/2010/wordprocessingShape" mc:Ignorable="w14 w15 w16se w16cid w16 w16cex w16sdtdh wp14">
+  <w:endnote w:type="separator" w:id="-1">
+    <w:p>
+      <w:pPr>
+        <w:spacing w:after="0" w:line="240" w:lineRule="auto"/>
+      </w:pPr>
+      <w:r>
+        <w:separator/>
+      </w:r>
+    </w:p>
+  </w:endnote>
+  <w:endnote w:type="continuationSeparator" w:id="0">
+    <w:p>
+      <w:pPr>
+        <w:spacing w:after="0" w:line="240" w:lineRule="auto"/>
+      </w:pPr>
+      <w:r>
+        <w:continuationSeparator/>
+      </w:r>
+    </w:p>
+  </w:endnote>
+</w:endnotes>
+</file>
+
+<file path=word/footnotes.xml><?xml version="1.0" encoding="utf-8"?>
+<w:footnotes xmlns:wpc="http://schemas.microsoft.com/office/word/2010/wordprocessingCanvas" xmlns:cx="http://schemas.microsoft.com/office/drawing/2014/chartex" xmlns:cx1="http://schemas.microsoft.com/office/drawing/2015/9/8/chartex" xmlns:cx2="http://schemas.microsoft.com/office/drawing/2015/10/21/chartex" xmlns:cx3="http://schemas.microsoft.com/office/drawing/2016/5/9/chartex" xmlns:cx4="http://schemas.microsoft.com/office/drawing/2016/5/10/chartex" xmlns:cx5="http://schemas.microsoft.com/office/drawing/2016/5/11/chartex" xmlns:cx6="http://schemas.microsoft.com/office/drawing/2016/5/12/chartex" xmlns:cx7="http://schemas.microsoft.com/office/drawing/2016/5/13/chartex" xmlns:cx8="http://schemas.microsoft.com/office/drawing/2016/5/14/chartex" xmlns:mc="http://schemas.openxmlformats.org/markup-compatibility/2006" xmlns:aink="http://schemas.microsoft.com/office/drawing/2016/ink" xmlns:am3d="http://schemas.microsoft.com/office/drawing/2017/model3d" xmlns:o="urn:schemas-microsoft-com:office:office" xmlns:r="http://schemas.openxmlformats.org/officeDocument/2006/relationships" xmlns:m="http://schemas.openxmlformats.org/officeDocument/2006/math" xmlns:v="urn:schemas-microsoft-com:vml" xmlns:wp14="http://schemas.microsoft.com/office/word/2010/wordprocessingDrawing" xmlns:wp="http://schemas.openxmlformats.org/drawingml/2006/wordprocessingDrawing" xmlns:w10="urn:schemas-microsoft-com:office:word" xmlns:w="http://schemas.openxmlformats.org/wordprocessingml/2006/main" xmlns:w14="http://schemas.microsoft.com/office/word/2010/wordml" xmlns:w15="http://schemas.microsoft.com/office/word/2012/wordml" xmlns:w16cex="http://schemas.microsoft.com/office/word/2018/wordml/cex" xmlns:w16cid="http://schemas.microsoft.com/office/word/2016/wordml/cid" xmlns:w16="http://schemas.microsoft.com/office/word/2018/wordml" xmlns:w16sdtdh="http://schemas.microsoft.com/office/word/2020/wordml/sdtdatahash" xmlns:w16se="http://schemas.microsoft.com/office/word/2015/wordml/symex" xmlns:wpg="http://schemas.microsoft.com/office/word/2010/wordprocessingGroup" xmlns:wpi="http://schemas.microsoft.com/office/word/2010/wordprocessingInk" xmlns:wne="http://schemas.microsoft.com/office/word/2006/wordml" xmlns:wps="http://schemas.microsoft.com/office/word/2010/wordprocessingShape" mc:Ignorable="w14 w15 w16se w16cid w16 w16cex w16sdtdh wp14">
+  <w:footnote w:type="separator" w:id="-1">
+    <w:p>
+      <w:pPr>
+        <w:spacing w:after="0" w:line="240" w:lineRule="auto"/>
+      </w:pPr>
+      <w:r>
+        <w:separator/>
+      </w:r>
+    </w:p>
+  </w:footnote>
+  <w:footnote w:type="continuationSeparator" w:id="0">
+    <w:p>
+      <w:pPr>
+        <w:spacing w:after="0" w:line="240" w:lineRule="auto"/>
+      </w:pPr>
+      <w:r>
+        <w:continuationSeparator/>
+      </w:r>
+    </w:p>
+  </w:footnote>
+</w:footnotes>
+</file>
+
+<file path=word/header1.xml><?xml version="1.0" encoding="utf-8"?>
+<w:hdr xmlns:wpc="http://schemas.microsoft.com/office/word/2010/wordprocessingCanvas" xmlns:cx="http://schemas.microsoft.com/office/drawing/2014/chartex" xmlns:cx1="http://schemas.microsoft.com/office/drawing/2015/9/8/chartex" xmlns:cx2="http://schemas.microsoft.com/office/drawing/2015/10/21/chartex" xmlns:cx3="http://schemas.microsoft.com/office/drawing/2016/5/9/chartex" xmlns:cx4="http://schemas.microsoft.com/office/drawing/2016/5/10/chartex" xmlns:cx5="http://schemas.microsoft.com/office/drawing/2016/5/11/chartex" xmlns:cx6="http://schemas.microsoft.com/office/drawing/2016/5/12/chartex" xmlns:cx7="http://schemas.microsoft.com/office/drawing/2016/5/13/chartex" xmlns:cx8="http://schemas.microsoft.com/office/drawing/2016/5/14/chartex" xmlns:mc="http://schemas.openxmlformats.org/markup-compatibility/2006" xmlns:aink="http://schemas.microsoft.com/office/drawing/2016/ink" xmlns:am3d="http://schemas.microsoft.com/office/drawing/2017/model3d" xmlns:o="urn:schemas-microsoft-com:office:office" xmlns:r="http://schemas.openxmlformats.org/officeDocument/2006/relationships" xmlns:m="http://schemas.openxmlformats.org/officeDocument/2006/math" xmlns:v="urn:schemas-microsoft-com:vml" xmlns:wp14="http://schemas.microsoft.com/office/word/2010/wordprocessingDrawing" xmlns:wp="http://schemas.openxmlformats.org/drawingml/2006/wordprocessingDrawing" xmlns:w10="urn:schemas-microsoft-com:office:word" xmlns:w="http://schemas.openxmlformats.org/wordprocessingml/2006/main" xmlns:w14="http://schemas.microsoft.com/office/word/2010/wordml" xmlns:w15="http://schemas.microsoft.com/office/word/2012/wordml" xmlns:w16cex="http://schemas.microsoft.com/office/word/2018/wordml/cex" xmlns:w16cid="http://schemas.microsoft.com/office/word/2016/wordml/cid" xmlns:w16="http://schemas.microsoft.com/office/word/2018/wordml" xmlns:w16sdtdh="http://schemas.microsoft.com/office/word/2020/wordml/sdtdatahash" xmlns:w16se="http://schemas.microsoft.com/office/word/2015/wordml/symex" xmlns:wpg="http://schemas.microsoft.com/office/word/2010/wordprocessingGroup" xmlns:wpi="http://schemas.microsoft.com/office/word/2010/wordprocessingInk" xmlns:wne="http://schemas.microsoft.com/office/word/2006/wordml" xmlns:wps="http://schemas.microsoft.com/office/word/2010/wordprocessingShape" mc:Ignorable="w14 w15 w16se w16cid w16 w16cex w16sdtdh wp14">
+  <w:tbl>
+    <w:tblPr>
+      <w:tblW w:w="9444" w:type="dxa"/>
+      <w:tblCellMar>
+        <w:left w:w="70" w:type="dxa"/>
+        <w:right w:w="70" w:type="dxa"/>
+      </w:tblCellMar>
+      <w:tblLook w:val="04A0" w:firstRow="1" w:lastRow="0" w:firstColumn="1" w:lastColumn="0" w:noHBand="0" w:noVBand="1"/>
+    </w:tblPr>
+    <w:tblGrid>
+      <w:gridCol w:w="2698"/>
+      <w:gridCol w:w="4048"/>
+      <w:gridCol w:w="2698"/>
+    </w:tblGrid>
+    <w:tr>
+      <w:trPr>
+        <w:trHeight w:val="418"/>
+      </w:trPr>
+      <w:tc>
+        <w:tcPr>
+          <w:tcW w:w="2698" w:type="dxa"/>
+          <w:vMerge w:val="restart"/>
+          <w:tcBorders>
+            <w:top w:val="single" w:sz="8" w:space="0" w:color="auto"/>
+            <w:left w:val="single" w:sz="8" w:space="0" w:color="auto"/>
+            <w:bottom w:val="single" w:sz="8" w:space="0" w:color="000000"/>
+            <w:right w:val="single" w:sz="8" w:space="0" w:color="000000"/>
+          </w:tcBorders>
+          <w:shd w:val="clear" w:color="auto" w:fill="auto"/>
+          <w:noWrap/>
+          <w:vAlign w:val="center"/>
+          <w:hideMark/>
+        </w:tcPr>
+        <w:p>
+          <w:pPr>
+            <w:spacing w:after="0" w:line="240" w:lineRule="auto"/>
+            <w:jc w:val="center"/>
+            <w:rPr>
+              <w:rFonts w:ascii="Calibri" w:eastAsia="Times New Roman" w:hAnsi="Calibri" w:cs="Calibri"/>
+              <w:color w:val="000000"/>
+              <w:lang w:eastAsia="es-CO"/>
+            </w:rPr>
+          </w:pPr>
+          <w:r>
+            <w:rPr>
+              <w:rFonts w:ascii="Calibri" w:eastAsia="Times New Roman" w:hAnsi="Calibri" w:cs="Calibri"/>
+              <w:color w:val="000000"/>
+              <w:lang w:eastAsia="es-CO"/>
+            </w:rPr>
+            <w:t> </w:t>
+          </w:r>
+        </w:p>
+      </w:tc>
+      <w:tc>
+        <w:tcPr>
+          <w:tcW w:w="4048" w:type="dxa"/>
+          <w:tcBorders>
+            <w:top w:val="single" w:sz="8" w:space="0" w:color="auto"/>
+            <w:left w:val="nil"/>
+            <w:bottom w:val="single" w:sz="8" w:space="0" w:color="auto"/>
+            <w:right w:val="single" w:sz="8" w:space="0" w:color="000000"/>
+          </w:tcBorders>
+          <w:shd w:val="clear" w:color="auto" w:fill="auto"/>
+          <w:noWrap/>
+          <w:vAlign w:val="center"/>
+          <w:hideMark/>
+        </w:tcPr>
+        <w:p>
+          <w:pPr>
+            <w:spacing w:after="0" w:line="240" w:lineRule="auto"/>
+            <w:jc w:val="center"/>
+            <w:rPr>
+              <w:rFonts w:ascii="Calibri" w:eastAsia="Times New Roman" w:hAnsi="Calibri" w:cs="Calibri"/>
+              <w:b/>
+              <w:bCs/>
+              <w:color w:val="000000"/>
+              <w:lang w:eastAsia="es-CO"/>
+            </w:rPr>
+          </w:pPr>
+          <w:r>
+            <w:rPr>
+              <w:rFonts w:ascii="Calibri" w:eastAsia="Times New Roman" w:hAnsi="Calibri" w:cs="Calibri"/>
+              <w:b/>
+              <w:bCs/>
+              <w:color w:val="000000"/>
+              <w:lang w:eastAsia="es-CO"/>
+            </w:rPr>
+            <w:t xml:space="preserve">LEVANTAMIENTO DE INFORMACIÓN </w:t>
+          </w:r>
+        </w:p>
+      </w:tc>
+      <w:tc>
+        <w:tcPr>
+          <w:tcW w:w="2698" w:type="dxa"/>
+          <w:vMerge w:val="restart"/>
+          <w:tcBorders>
+            <w:top w:val="single" w:sz="8" w:space="0" w:color="auto"/>
+            <w:left w:val="nil"/>
+            <w:bottom w:val="single" w:sz="8" w:space="0" w:color="000000"/>
+            <w:right w:val="single" w:sz="8" w:space="0" w:color="000000"/>
+          </w:tcBorders>
+          <w:shd w:val="clear" w:color="auto" w:fill="auto"/>
+          <w:noWrap/>
+          <w:vAlign w:val="center"/>
+          <w:hideMark/>
+        </w:tcPr>
+        <w:p>
+          <w:pPr>
+            <w:spacing w:after="0" w:line="240" w:lineRule="auto"/>
+            <w:jc w:val="center"/>
+            <w:rPr>
+              <w:rFonts w:ascii="Calibri" w:eastAsia="Times New Roman" w:hAnsi="Calibri" w:cs="Calibri"/>
+              <w:color w:val="000000"/>
+              <w:lang w:eastAsia="es-CO"/>
+            </w:rPr>
+          </w:pPr>
+          <w:r>
+            <w:rPr>
+              <w:rFonts w:ascii="Calibri" w:eastAsia="Times New Roman" w:hAnsi="Calibri" w:cs="Calibri"/>
+              <w:color w:val="000000"/>
+              <w:lang w:eastAsia="es-CO"/>
+            </w:rPr>
+            <w:t>FECHA: 17/09/2021</w:t>
+          </w:r>
+        </w:p>
+      </w:tc>
+    </w:tr>
+    <w:tr>
+      <w:trPr>
+        <w:trHeight w:val="418"/>
+      </w:trPr>
+      <w:tc>
+        <w:tcPr>
+          <w:tcW w:w="2698" w:type="dxa"/>
+          <w:vMerge/>
+          <w:tcBorders>
+            <w:top w:val="single" w:sz="8" w:space="0" w:color="auto"/>
+            <w:left w:val="single" w:sz="8" w:space="0" w:color="auto"/>
+            <w:bottom w:val="single" w:sz="8" w:space="0" w:color="000000"/>
+            <w:right w:val="single" w:sz="8" w:space="0" w:color="000000"/>
+          </w:tcBorders>
+          <w:vAlign w:val="center"/>
+          <w:hideMark/>
+        </w:tcPr>
+        <w:p>
+          <w:pPr>
+            <w:spacing w:after="0" w:line="240" w:lineRule="auto"/>
+            <w:rPr>
+              <w:rFonts w:ascii="Calibri" w:eastAsia="Times New Roman" w:hAnsi="Calibri" w:cs="Calibri"/>
+              <w:color w:val="000000"/>
+              <w:lang w:eastAsia="es-CO"/>
+            </w:rPr>
+          </w:pPr>
+        </w:p>
+      </w:tc>
+      <w:tc>
+        <w:tcPr>
+          <w:tcW w:w="4048" w:type="dxa"/>
+          <w:tcBorders>
+            <w:top w:val="single" w:sz="8" w:space="0" w:color="auto"/>
+            <w:left w:val="nil"/>
+            <w:bottom w:val="single" w:sz="8" w:space="0" w:color="auto"/>
+            <w:right w:val="single" w:sz="8" w:space="0" w:color="000000"/>
+          </w:tcBorders>
+          <w:shd w:val="clear" w:color="auto" w:fill="auto"/>
+          <w:noWrap/>
+          <w:vAlign w:val="center"/>
+          <w:hideMark/>
+        </w:tcPr>
+        <w:p>
+          <w:pPr>
+            <w:spacing w:after="0" w:line="240" w:lineRule="auto"/>
+            <w:jc w:val="center"/>
+            <w:rPr>
+              <w:rFonts w:ascii="Calibri" w:eastAsia="Times New Roman" w:hAnsi="Calibri" w:cs="Calibri"/>
+              <w:b/>
+              <w:bCs/>
+              <w:color w:val="000000"/>
+              <w:lang w:eastAsia="es-CO"/>
+            </w:rPr>
+          </w:pPr>
+          <w:r>
+            <w:rPr>
+              <w:rFonts w:ascii="Calibri" w:eastAsia="Times New Roman" w:hAnsi="Calibri" w:cs="Calibri"/>
+              <w:b/>
+              <w:bCs/>
+              <w:color w:val="000000"/>
+              <w:lang w:eastAsia="es-CO"/>
+            </w:rPr>
+            <w:t xml:space="preserve">PROYECTO WUKY </w:t>
+          </w:r>
+        </w:p>
+      </w:tc>
+      <w:tc>
+        <w:tcPr>
+          <w:tcW w:w="2698" w:type="dxa"/>
+          <w:vMerge/>
+          <w:tcBorders>
+            <w:top w:val="single" w:sz="8" w:space="0" w:color="auto"/>
+            <w:left w:val="nil"/>
+            <w:bottom w:val="single" w:sz="8" w:space="0" w:color="000000"/>
+            <w:right w:val="single" w:sz="8" w:space="0" w:color="000000"/>
+          </w:tcBorders>
+          <w:vAlign w:val="center"/>
+          <w:hideMark/>
+        </w:tcPr>
+        <w:p>
+          <w:pPr>
+            <w:spacing w:after="0" w:line="240" w:lineRule="auto"/>
+            <w:rPr>
+              <w:rFonts w:ascii="Calibri" w:eastAsia="Times New Roman" w:hAnsi="Calibri" w:cs="Calibri"/>
+              <w:color w:val="000000"/>
+              <w:lang w:eastAsia="es-CO"/>
+            </w:rPr>
+          </w:pPr>
+        </w:p>
+      </w:tc>
+    </w:tr>
+  </w:tbl>
+  <w:p>
+    <w:pPr>
+      <w:pStyle w:val="Encabezado"/>
+    </w:pPr>
+  </w:p>
+</w:hdr>
+</file>
+
 <file path=word/numbering.xml><?xml version="1.0" encoding="utf-8"?>
-<w:numbering xmlns:wpc="http://schemas.microsoft.com/office/word/2010/wordprocessingCanvas" xmlns:cx="http://schemas.microsoft.com/office/drawing/2014/chartex" xmlns:cx1="http://schemas.microsoft.com/office/drawing/2015/9/8/chartex" xmlns:cx2="http://schemas.microsoft.com/office/drawing/2015/10/21/chartex" xmlns:cx3="http://schemas.microsoft.com/office/drawing/2016/5/9/chartex" xmlns:cx4="http://schemas.microsoft.com/office/drawing/2016/5/10/chartex" xmlns:cx5="http://schemas.microsoft.com/office/drawing/2016/5/11/chartex" xmlns:cx6="http://schemas.microsoft.com/office/drawing/2016/5/12/chartex" xmlns:cx7="http://schemas.microsoft.com/office/drawing/2016/5/13/chartex" xmlns:cx8="http://schemas.microsoft.com/office/drawing/2016/5/14/chartex" xmlns:mc="http://schemas.openxmlformats.org/markup-compatibility/2006" xmlns:aink="http://schemas.microsoft.com/office/drawing/2016/ink" xmlns:am3d="http://schemas.microsoft.com/office/drawing/2017/model3d" xmlns:o="urn:schemas-microsoft-com:office:office" xmlns:r="http://schemas.openxmlformats.org/officeDocument/2006/relationships" xmlns:m="http://schemas.openxmlformats.org/officeDocument/2006/math" xmlns:v="urn:schemas-microsoft-com:vml" xmlns:wp14="http://schemas.microsoft.com/office/word/2010/wordprocessingDrawing" xmlns:wp="http://schemas.openxmlformats.org/drawingml/2006/wordprocessingDrawing" xmlns:w10="urn:schemas-microsoft-com:office:word" xmlns:w="http://schemas.openxmlformats.org/wordprocessingml/2006/main" xmlns:w14="http://schemas.microsoft.com/office/word/2010/wordml" xmlns:w15="http://schemas.microsoft.com/office/word/2012/wordml" xmlns:w16cex="http://schemas.microsoft.com/office/word/2018/wordml/cex" xmlns:w16cid="http://schemas.microsoft.com/office/word/2016/wordml/cid" xmlns:w16="http://schemas.microsoft.com/office/word/2018/wordml" xmlns:w16se="http://schemas.microsoft.com/office/word/2015/wordml/symex" xmlns:wpg="http://schemas.microsoft.com/office/word/2010/wordprocessingGroup" xmlns:wpi="http://schemas.microsoft.com/office/word/2010/wordprocessingInk" xmlns:wne="http://schemas.microsoft.com/office/word/2006/wordml" xmlns:wps="http://schemas.microsoft.com/office/word/2010/wordprocessingShape" mc:Ignorable="w14 w15 w16se w16cid w16 w16cex wp14">
+<w:numbering xmlns:wpc="http://schemas.microsoft.com/office/word/2010/wordprocessingCanvas" xmlns:cx="http://schemas.microsoft.com/office/drawing/2014/chartex" xmlns:cx1="http://schemas.microsoft.com/office/drawing/2015/9/8/chartex" xmlns:cx2="http://schemas.microsoft.com/office/drawing/2015/10/21/chartex" xmlns:cx3="http://schemas.microsoft.com/office/drawing/2016/5/9/chartex" xmlns:cx4="http://schemas.microsoft.com/office/drawing/2016/5/10/chartex" xmlns:cx5="http://schemas.microsoft.com/office/drawing/2016/5/11/chartex" xmlns:cx6="http://schemas.microsoft.com/office/drawing/2016/5/12/chartex" xmlns:cx7="http://schemas.microsoft.com/office/drawing/2016/5/13/chartex" xmlns:cx8="http://schemas.microsoft.com/office/drawing/2016/5/14/chartex" xmlns:mc="http://schemas.openxmlformats.org/markup-compatibility/2006" xmlns:aink="http://schemas.microsoft.com/office/drawing/2016/ink" xmlns:am3d="http://schemas.microsoft.com/office/drawing/2017/model3d" xmlns:o="urn:schemas-microsoft-com:office:office" xmlns:r="http://schemas.openxmlformats.org/officeDocument/2006/relationships" xmlns:m="http://schemas.openxmlformats.org/officeDocument/2006/math" xmlns:v="urn:schemas-microsoft-com:vml" xmlns:wp14="http://schemas.microsoft.com/office/word/2010/wordprocessingDrawing" xmlns:wp="http://schemas.openxmlformats.org/drawingml/2006/wordprocessingDrawing" xmlns:w10="urn:schemas-microsoft-com:office:word" xmlns:w="http://schemas.openxmlformats.org/wordprocessingml/2006/main" xmlns:w14="http://schemas.microsoft.com/office/word/2010/wordml" xmlns:w15="http://schemas.microsoft.com/office/word/2012/wordml" xmlns:w16cex="http://schemas.microsoft.com/office/word/2018/wordml/cex" xmlns:w16cid="http://schemas.microsoft.com/office/word/2016/wordml/cid" xmlns:w16="http://schemas.microsoft.com/office/word/2018/wordml" xmlns:w16sdtdh="http://schemas.microsoft.com/office/word/2020/wordml/sdtdatahash" xmlns:w16se="http://schemas.microsoft.com/office/word/2015/wordml/symex" xmlns:wpg="http://schemas.microsoft.com/office/word/2010/wordprocessingGroup" xmlns:wpi="http://schemas.microsoft.com/office/word/2010/wordprocessingInk" xmlns:wne="http://schemas.microsoft.com/office/word/2006/wordml" xmlns:wps="http://schemas.microsoft.com/office/word/2010/wordprocessingShape" mc:Ignorable="w14 w15 w16se w16cid w16 w16cex w16sdtdh wp14">
   <w:abstractNum w:abstractNumId="0" w15:restartNumberingAfterBreak="0">
+    <w:nsid w:val="125D3A81"/>
+    <w:multiLevelType w:val="hybridMultilevel"/>
+    <w:tmpl w:val="64E40410"/>
+    <w:lvl w:ilvl="0" w:tplc="240A0001">
+      <w:start w:val="1"/>
+      <w:numFmt w:val="bullet"/>
+      <w:lvlText w:val=""/>
+      <w:lvlJc w:val="left"/>
+      <w:pPr>
+        <w:ind w:left="720" w:hanging="360"/>
+      </w:pPr>
+      <w:rPr>
+        <w:rFonts w:ascii="Symbol" w:hAnsi="Symbol" w:hint="default"/>
+      </w:rPr>
+    </w:lvl>
+    <w:lvl w:ilvl="1" w:tplc="240A0003" w:tentative="1">
+      <w:start w:val="1"/>
+      <w:numFmt w:val="bullet"/>
+      <w:lvlText w:val="o"/>
+      <w:lvlJc w:val="left"/>
+      <w:pPr>
+        <w:ind w:left="1440" w:hanging="360"/>
+      </w:pPr>
+      <w:rPr>
+        <w:rFonts w:ascii="Courier New" w:hAnsi="Courier New" w:cs="Courier New" w:hint="default"/>
+      </w:rPr>
+    </w:lvl>
+    <w:lvl w:ilvl="2" w:tplc="240A0005" w:tentative="1">
+      <w:start w:val="1"/>
+      <w:numFmt w:val="bullet"/>
+      <w:lvlText w:val=""/>
+      <w:lvlJc w:val="left"/>
+      <w:pPr>
+        <w:ind w:left="2160" w:hanging="360"/>
+      </w:pPr>
+      <w:rPr>
+        <w:rFonts w:ascii="Wingdings" w:hAnsi="Wingdings" w:hint="default"/>
+      </w:rPr>
+    </w:lvl>
+    <w:lvl w:ilvl="3" w:tplc="240A0001" w:tentative="1">
+      <w:start w:val="1"/>
+      <w:numFmt w:val="bullet"/>
+      <w:lvlText w:val=""/>
+      <w:lvlJc w:val="left"/>
+      <w:pPr>
+        <w:ind w:left="2880" w:hanging="360"/>
+      </w:pPr>
+      <w:rPr>
+        <w:rFonts w:ascii="Symbol" w:hAnsi="Symbol" w:hint="default"/>
+      </w:rPr>
+    </w:lvl>
+    <w:lvl w:ilvl="4" w:tplc="240A0003" w:tentative="1">
+      <w:start w:val="1"/>
+      <w:numFmt w:val="bullet"/>
+      <w:lvlText w:val="o"/>
+      <w:lvlJc w:val="left"/>
+      <w:pPr>
+        <w:ind w:left="3600" w:hanging="360"/>
+      </w:pPr>
+      <w:rPr>
+        <w:rFonts w:ascii="Courier New" w:hAnsi="Courier New" w:cs="Courier New" w:hint="default"/>
+      </w:rPr>
+    </w:lvl>
+    <w:lvl w:ilvl="5" w:tplc="240A0005" w:tentative="1">
+      <w:start w:val="1"/>
+      <w:numFmt w:val="bullet"/>
+      <w:lvlText w:val=""/>
+      <w:lvlJc w:val="left"/>
+      <w:pPr>
+        <w:ind w:left="4320" w:hanging="360"/>
+      </w:pPr>
+      <w:rPr>
+        <w:rFonts w:ascii="Wingdings" w:hAnsi="Wingdings" w:hint="default"/>
+      </w:rPr>
+    </w:lvl>
+    <w:lvl w:ilvl="6" w:tplc="240A0001" w:tentative="1">
+      <w:start w:val="1"/>
+      <w:numFmt w:val="bullet"/>
+      <w:lvlText w:val=""/>
+      <w:lvlJc w:val="left"/>
+      <w:pPr>
+        <w:ind w:left="5040" w:hanging="360"/>
+      </w:pPr>
+      <w:rPr>
+        <w:rFonts w:ascii="Symbol" w:hAnsi="Symbol" w:hint="default"/>
+      </w:rPr>
+    </w:lvl>
+    <w:lvl w:ilvl="7" w:tplc="240A0003" w:tentative="1">
+      <w:start w:val="1"/>
+      <w:numFmt w:val="bullet"/>
+      <w:lvlText w:val="o"/>
+      <w:lvlJc w:val="left"/>
+      <w:pPr>
+        <w:ind w:left="5760" w:hanging="360"/>
+      </w:pPr>
+      <w:rPr>
+        <w:rFonts w:ascii="Courier New" w:hAnsi="Courier New" w:cs="Courier New" w:hint="default"/>
+      </w:rPr>
+    </w:lvl>
+    <w:lvl w:ilvl="8" w:tplc="240A0005" w:tentative="1">
+      <w:start w:val="1"/>
+      <w:numFmt w:val="bullet"/>
+      <w:lvlText w:val=""/>
+      <w:lvlJc w:val="left"/>
+      <w:pPr>
+        <w:ind w:left="6480" w:hanging="360"/>
+      </w:pPr>
+      <w:rPr>
+        <w:rFonts w:ascii="Wingdings" w:hAnsi="Wingdings" w:hint="default"/>
+      </w:rPr>
+    </w:lvl>
+  </w:abstractNum>
+  <w:abstractNum w:abstractNumId="1" w15:restartNumberingAfterBreak="0">
     <w:nsid w:val="2B1E531E"/>
     <w:multiLevelType w:val="multilevel"/>
     <w:tmpl w:val="F6C6B63E"/>
@@ -543,14 +1859,341 @@
       </w:rPr>
     </w:lvl>
   </w:abstractNum>
+  <w:abstractNum w:abstractNumId="2" w15:restartNumberingAfterBreak="0">
+    <w:nsid w:val="4A8D548C"/>
+    <w:multiLevelType w:val="hybridMultilevel"/>
+    <w:tmpl w:val="67FEE7DC"/>
+    <w:lvl w:ilvl="0" w:tplc="240A0001">
+      <w:start w:val="1"/>
+      <w:numFmt w:val="bullet"/>
+      <w:lvlText w:val=""/>
+      <w:lvlJc w:val="left"/>
+      <w:pPr>
+        <w:ind w:left="720" w:hanging="360"/>
+      </w:pPr>
+      <w:rPr>
+        <w:rFonts w:ascii="Symbol" w:hAnsi="Symbol" w:hint="default"/>
+      </w:rPr>
+    </w:lvl>
+    <w:lvl w:ilvl="1" w:tplc="240A0003" w:tentative="1">
+      <w:start w:val="1"/>
+      <w:numFmt w:val="bullet"/>
+      <w:lvlText w:val="o"/>
+      <w:lvlJc w:val="left"/>
+      <w:pPr>
+        <w:ind w:left="1440" w:hanging="360"/>
+      </w:pPr>
+      <w:rPr>
+        <w:rFonts w:ascii="Courier New" w:hAnsi="Courier New" w:cs="Courier New" w:hint="default"/>
+      </w:rPr>
+    </w:lvl>
+    <w:lvl w:ilvl="2" w:tplc="240A0005" w:tentative="1">
+      <w:start w:val="1"/>
+      <w:numFmt w:val="bullet"/>
+      <w:lvlText w:val=""/>
+      <w:lvlJc w:val="left"/>
+      <w:pPr>
+        <w:ind w:left="2160" w:hanging="360"/>
+      </w:pPr>
+      <w:rPr>
+        <w:rFonts w:ascii="Wingdings" w:hAnsi="Wingdings" w:hint="default"/>
+      </w:rPr>
+    </w:lvl>
+    <w:lvl w:ilvl="3" w:tplc="240A0001" w:tentative="1">
+      <w:start w:val="1"/>
+      <w:numFmt w:val="bullet"/>
+      <w:lvlText w:val=""/>
+      <w:lvlJc w:val="left"/>
+      <w:pPr>
+        <w:ind w:left="2880" w:hanging="360"/>
+      </w:pPr>
+      <w:rPr>
+        <w:rFonts w:ascii="Symbol" w:hAnsi="Symbol" w:hint="default"/>
+      </w:rPr>
+    </w:lvl>
+    <w:lvl w:ilvl="4" w:tplc="240A0003" w:tentative="1">
+      <w:start w:val="1"/>
+      <w:numFmt w:val="bullet"/>
+      <w:lvlText w:val="o"/>
+      <w:lvlJc w:val="left"/>
+      <w:pPr>
+        <w:ind w:left="3600" w:hanging="360"/>
+      </w:pPr>
+      <w:rPr>
+        <w:rFonts w:ascii="Courier New" w:hAnsi="Courier New" w:cs="Courier New" w:hint="default"/>
+      </w:rPr>
+    </w:lvl>
+    <w:lvl w:ilvl="5" w:tplc="240A0005" w:tentative="1">
+      <w:start w:val="1"/>
+      <w:numFmt w:val="bullet"/>
+      <w:lvlText w:val=""/>
+      <w:lvlJc w:val="left"/>
+      <w:pPr>
+        <w:ind w:left="4320" w:hanging="360"/>
+      </w:pPr>
+      <w:rPr>
+        <w:rFonts w:ascii="Wingdings" w:hAnsi="Wingdings" w:hint="default"/>
+      </w:rPr>
+    </w:lvl>
+    <w:lvl w:ilvl="6" w:tplc="240A0001" w:tentative="1">
+      <w:start w:val="1"/>
+      <w:numFmt w:val="bullet"/>
+      <w:lvlText w:val=""/>
+      <w:lvlJc w:val="left"/>
+      <w:pPr>
+        <w:ind w:left="5040" w:hanging="360"/>
+      </w:pPr>
+      <w:rPr>
+        <w:rFonts w:ascii="Symbol" w:hAnsi="Symbol" w:hint="default"/>
+      </w:rPr>
+    </w:lvl>
+    <w:lvl w:ilvl="7" w:tplc="240A0003" w:tentative="1">
+      <w:start w:val="1"/>
+      <w:numFmt w:val="bullet"/>
+      <w:lvlText w:val="o"/>
+      <w:lvlJc w:val="left"/>
+      <w:pPr>
+        <w:ind w:left="5760" w:hanging="360"/>
+      </w:pPr>
+      <w:rPr>
+        <w:rFonts w:ascii="Courier New" w:hAnsi="Courier New" w:cs="Courier New" w:hint="default"/>
+      </w:rPr>
+    </w:lvl>
+    <w:lvl w:ilvl="8" w:tplc="240A0005" w:tentative="1">
+      <w:start w:val="1"/>
+      <w:numFmt w:val="bullet"/>
+      <w:lvlText w:val=""/>
+      <w:lvlJc w:val="left"/>
+      <w:pPr>
+        <w:ind w:left="6480" w:hanging="360"/>
+      </w:pPr>
+      <w:rPr>
+        <w:rFonts w:ascii="Wingdings" w:hAnsi="Wingdings" w:hint="default"/>
+      </w:rPr>
+    </w:lvl>
+  </w:abstractNum>
+  <w:abstractNum w:abstractNumId="3" w15:restartNumberingAfterBreak="0">
+    <w:nsid w:val="4D6B3A1E"/>
+    <w:multiLevelType w:val="hybridMultilevel"/>
+    <w:tmpl w:val="9104B53E"/>
+    <w:lvl w:ilvl="0" w:tplc="240A0001">
+      <w:start w:val="1"/>
+      <w:numFmt w:val="bullet"/>
+      <w:lvlText w:val=""/>
+      <w:lvlJc w:val="left"/>
+      <w:pPr>
+        <w:ind w:left="720" w:hanging="360"/>
+      </w:pPr>
+      <w:rPr>
+        <w:rFonts w:ascii="Symbol" w:hAnsi="Symbol" w:hint="default"/>
+      </w:rPr>
+    </w:lvl>
+    <w:lvl w:ilvl="1" w:tplc="240A0003" w:tentative="1">
+      <w:start w:val="1"/>
+      <w:numFmt w:val="bullet"/>
+      <w:lvlText w:val="o"/>
+      <w:lvlJc w:val="left"/>
+      <w:pPr>
+        <w:ind w:left="1440" w:hanging="360"/>
+      </w:pPr>
+      <w:rPr>
+        <w:rFonts w:ascii="Courier New" w:hAnsi="Courier New" w:cs="Courier New" w:hint="default"/>
+      </w:rPr>
+    </w:lvl>
+    <w:lvl w:ilvl="2" w:tplc="240A0005" w:tentative="1">
+      <w:start w:val="1"/>
+      <w:numFmt w:val="bullet"/>
+      <w:lvlText w:val=""/>
+      <w:lvlJc w:val="left"/>
+      <w:pPr>
+        <w:ind w:left="2160" w:hanging="360"/>
+      </w:pPr>
+      <w:rPr>
+        <w:rFonts w:ascii="Wingdings" w:hAnsi="Wingdings" w:hint="default"/>
+      </w:rPr>
+    </w:lvl>
+    <w:lvl w:ilvl="3" w:tplc="240A0001" w:tentative="1">
+      <w:start w:val="1"/>
+      <w:numFmt w:val="bullet"/>
+      <w:lvlText w:val=""/>
+      <w:lvlJc w:val="left"/>
+      <w:pPr>
+        <w:ind w:left="2880" w:hanging="360"/>
+      </w:pPr>
+      <w:rPr>
+        <w:rFonts w:ascii="Symbol" w:hAnsi="Symbol" w:hint="default"/>
+      </w:rPr>
+    </w:lvl>
+    <w:lvl w:ilvl="4" w:tplc="240A0003" w:tentative="1">
+      <w:start w:val="1"/>
+      <w:numFmt w:val="bullet"/>
+      <w:lvlText w:val="o"/>
+      <w:lvlJc w:val="left"/>
+      <w:pPr>
+        <w:ind w:left="3600" w:hanging="360"/>
+      </w:pPr>
+      <w:rPr>
+        <w:rFonts w:ascii="Courier New" w:hAnsi="Courier New" w:cs="Courier New" w:hint="default"/>
+      </w:rPr>
+    </w:lvl>
+    <w:lvl w:ilvl="5" w:tplc="240A0005" w:tentative="1">
+      <w:start w:val="1"/>
+      <w:numFmt w:val="bullet"/>
+      <w:lvlText w:val=""/>
+      <w:lvlJc w:val="left"/>
+      <w:pPr>
+        <w:ind w:left="4320" w:hanging="360"/>
+      </w:pPr>
+      <w:rPr>
+        <w:rFonts w:ascii="Wingdings" w:hAnsi="Wingdings" w:hint="default"/>
+      </w:rPr>
+    </w:lvl>
+    <w:lvl w:ilvl="6" w:tplc="240A0001" w:tentative="1">
+      <w:start w:val="1"/>
+      <w:numFmt w:val="bullet"/>
+      <w:lvlText w:val=""/>
+      <w:lvlJc w:val="left"/>
+      <w:pPr>
+        <w:ind w:left="5040" w:hanging="360"/>
+      </w:pPr>
+      <w:rPr>
+        <w:rFonts w:ascii="Symbol" w:hAnsi="Symbol" w:hint="default"/>
+      </w:rPr>
+    </w:lvl>
+    <w:lvl w:ilvl="7" w:tplc="240A0003" w:tentative="1">
+      <w:start w:val="1"/>
+      <w:numFmt w:val="bullet"/>
+      <w:lvlText w:val="o"/>
+      <w:lvlJc w:val="left"/>
+      <w:pPr>
+        <w:ind w:left="5760" w:hanging="360"/>
+      </w:pPr>
+      <w:rPr>
+        <w:rFonts w:ascii="Courier New" w:hAnsi="Courier New" w:cs="Courier New" w:hint="default"/>
+      </w:rPr>
+    </w:lvl>
+    <w:lvl w:ilvl="8" w:tplc="240A0005" w:tentative="1">
+      <w:start w:val="1"/>
+      <w:numFmt w:val="bullet"/>
+      <w:lvlText w:val=""/>
+      <w:lvlJc w:val="left"/>
+      <w:pPr>
+        <w:ind w:left="6480" w:hanging="360"/>
+      </w:pPr>
+      <w:rPr>
+        <w:rFonts w:ascii="Wingdings" w:hAnsi="Wingdings" w:hint="default"/>
+      </w:rPr>
+    </w:lvl>
+  </w:abstractNum>
+  <w:abstractNum w:abstractNumId="4" w15:restartNumberingAfterBreak="0">
+    <w:nsid w:val="72916E60"/>
+    <w:multiLevelType w:val="hybridMultilevel"/>
+    <w:tmpl w:val="5C6C35D8"/>
+    <w:lvl w:ilvl="0" w:tplc="E24AF2FC">
+      <w:start w:val="1"/>
+      <w:numFmt w:val="decimal"/>
+      <w:lvlText w:val="%1."/>
+      <w:lvlJc w:val="left"/>
+      <w:pPr>
+        <w:ind w:left="420" w:hanging="360"/>
+      </w:pPr>
+      <w:rPr>
+        <w:rFonts w:hint="default"/>
+      </w:rPr>
+    </w:lvl>
+    <w:lvl w:ilvl="1" w:tplc="240A0019" w:tentative="1">
+      <w:start w:val="1"/>
+      <w:numFmt w:val="lowerLetter"/>
+      <w:lvlText w:val="%2."/>
+      <w:lvlJc w:val="left"/>
+      <w:pPr>
+        <w:ind w:left="1140" w:hanging="360"/>
+      </w:pPr>
+    </w:lvl>
+    <w:lvl w:ilvl="2" w:tplc="240A001B" w:tentative="1">
+      <w:start w:val="1"/>
+      <w:numFmt w:val="lowerRoman"/>
+      <w:lvlText w:val="%3."/>
+      <w:lvlJc w:val="right"/>
+      <w:pPr>
+        <w:ind w:left="1860" w:hanging="180"/>
+      </w:pPr>
+    </w:lvl>
+    <w:lvl w:ilvl="3" w:tplc="240A000F" w:tentative="1">
+      <w:start w:val="1"/>
+      <w:numFmt w:val="decimal"/>
+      <w:lvlText w:val="%4."/>
+      <w:lvlJc w:val="left"/>
+      <w:pPr>
+        <w:ind w:left="2580" w:hanging="360"/>
+      </w:pPr>
+    </w:lvl>
+    <w:lvl w:ilvl="4" w:tplc="240A0019" w:tentative="1">
+      <w:start w:val="1"/>
+      <w:numFmt w:val="lowerLetter"/>
+      <w:lvlText w:val="%5."/>
+      <w:lvlJc w:val="left"/>
+      <w:pPr>
+        <w:ind w:left="3300" w:hanging="360"/>
+      </w:pPr>
+    </w:lvl>
+    <w:lvl w:ilvl="5" w:tplc="240A001B" w:tentative="1">
+      <w:start w:val="1"/>
+      <w:numFmt w:val="lowerRoman"/>
+      <w:lvlText w:val="%6."/>
+      <w:lvlJc w:val="right"/>
+      <w:pPr>
+        <w:ind w:left="4020" w:hanging="180"/>
+      </w:pPr>
+    </w:lvl>
+    <w:lvl w:ilvl="6" w:tplc="240A000F" w:tentative="1">
+      <w:start w:val="1"/>
+      <w:numFmt w:val="decimal"/>
+      <w:lvlText w:val="%7."/>
+      <w:lvlJc w:val="left"/>
+      <w:pPr>
+        <w:ind w:left="4740" w:hanging="360"/>
+      </w:pPr>
+    </w:lvl>
+    <w:lvl w:ilvl="7" w:tplc="240A0019" w:tentative="1">
+      <w:start w:val="1"/>
+      <w:numFmt w:val="lowerLetter"/>
+      <w:lvlText w:val="%8."/>
+      <w:lvlJc w:val="left"/>
+      <w:pPr>
+        <w:ind w:left="5460" w:hanging="360"/>
+      </w:pPr>
+    </w:lvl>
+    <w:lvl w:ilvl="8" w:tplc="240A001B" w:tentative="1">
+      <w:start w:val="1"/>
+      <w:numFmt w:val="lowerRoman"/>
+      <w:lvlText w:val="%9."/>
+      <w:lvlJc w:val="right"/>
+      <w:pPr>
+        <w:ind w:left="6180" w:hanging="180"/>
+      </w:pPr>
+    </w:lvl>
+  </w:abstractNum>
   <w:num w:numId="1">
+    <w:abstractNumId w:val="1"/>
+  </w:num>
+  <w:num w:numId="2">
+    <w:abstractNumId w:val="4"/>
+  </w:num>
+  <w:num w:numId="3">
+    <w:abstractNumId w:val="2"/>
+  </w:num>
+  <w:num w:numId="4">
+    <w:abstractNumId w:val="3"/>
+  </w:num>
+  <w:num w:numId="5">
     <w:abstractNumId w:val="0"/>
   </w:num>
 </w:numbering>
 </file>
 
 <file path=word/styles.xml><?xml version="1.0" encoding="utf-8"?>
-<w:styles xmlns:mc="http://schemas.openxmlformats.org/markup-compatibility/2006" xmlns:r="http://schemas.openxmlformats.org/officeDocument/2006/relationships" xmlns:w="http://schemas.openxmlformats.org/wordprocessingml/2006/main" xmlns:w14="http://schemas.microsoft.com/office/word/2010/wordml" xmlns:w15="http://schemas.microsoft.com/office/word/2012/wordml" xmlns:w16cex="http://schemas.microsoft.com/office/word/2018/wordml/cex" xmlns:w16cid="http://schemas.microsoft.com/office/word/2016/wordml/cid" xmlns:w16="http://schemas.microsoft.com/office/word/2018/wordml" xmlns:w16se="http://schemas.microsoft.com/office/word/2015/wordml/symex" mc:Ignorable="w14 w15 w16se w16cid w16 w16cex">
+<w:styles xmlns:mc="http://schemas.openxmlformats.org/markup-compatibility/2006" xmlns:r="http://schemas.openxmlformats.org/officeDocument/2006/relationships" xmlns:w="http://schemas.openxmlformats.org/wordprocessingml/2006/main" xmlns:w14="http://schemas.microsoft.com/office/word/2010/wordml" xmlns:w15="http://schemas.microsoft.com/office/word/2012/wordml" xmlns:w16cex="http://schemas.microsoft.com/office/word/2018/wordml/cex" xmlns:w16cid="http://schemas.microsoft.com/office/word/2016/wordml/cid" xmlns:w16="http://schemas.microsoft.com/office/word/2018/wordml" xmlns:w16sdtdh="http://schemas.microsoft.com/office/word/2020/wordml/sdtdatahash" xmlns:w16se="http://schemas.microsoft.com/office/word/2015/wordml/symex" mc:Ignorable="w14 w15 w16se w16cid w16 w16cex w16sdtdh">
   <w:docDefaults>
     <w:rPrDefault>
       <w:rPr>
@@ -672,6 +2315,7 @@
     <w:lsdException w:name="HTML Sample" w:semiHidden="1" w:unhideWhenUsed="1"/>
     <w:lsdException w:name="HTML Typewriter" w:semiHidden="1" w:unhideWhenUsed="1"/>
     <w:lsdException w:name="HTML Variable" w:semiHidden="1" w:unhideWhenUsed="1"/>
+    <w:lsdException w:name="Normal Table" w:semiHidden="1" w:unhideWhenUsed="1"/>
     <w:lsdException w:name="annotation subject" w:semiHidden="1" w:unhideWhenUsed="1"/>
     <w:lsdException w:name="No List" w:semiHidden="1" w:unhideWhenUsed="1"/>
     <w:lsdException w:name="Outline List 1" w:semiHidden="1" w:unhideWhenUsed="1"/>
@@ -718,8 +2362,10 @@
     <w:lsdException w:name="Table Subtle 2" w:semiHidden="1" w:unhideWhenUsed="1"/>
     <w:lsdException w:name="Table Web 1" w:semiHidden="1" w:unhideWhenUsed="1"/>
     <w:lsdException w:name="Table Web 2" w:semiHidden="1" w:unhideWhenUsed="1"/>
+    <w:lsdException w:name="Table Web 3" w:semiHidden="1" w:unhideWhenUsed="1"/>
     <w:lsdException w:name="Balloon Text" w:semiHidden="1" w:unhideWhenUsed="1"/>
     <w:lsdException w:name="Table Grid" w:uiPriority="39"/>
+    <w:lsdException w:name="Table Theme" w:semiHidden="1" w:unhideWhenUsed="1"/>
     <w:lsdException w:name="Placeholder Text" w:semiHidden="1"/>
     <w:lsdException w:name="No Spacing" w:uiPriority="1" w:qFormat="1"/>
     <w:lsdException w:name="Light Shading" w:uiPriority="60"/>
@@ -948,6 +2594,7 @@
   <w:style w:type="character" w:default="1" w:styleId="Fuentedeprrafopredeter">
     <w:name w:val="Default Paragraph Font"/>
     <w:uiPriority w:val="1"/>
+    <w:semiHidden/>
     <w:unhideWhenUsed/>
   </w:style>
   <w:style w:type="table" w:default="1" w:styleId="Tablanormal">
@@ -1012,6 +2659,50 @@
       <w:szCs w:val="24"/>
       <w:lang w:eastAsia="es-CO"/>
     </w:rPr>
+  </w:style>
+  <w:style w:type="paragraph" w:styleId="Encabezado">
+    <w:name w:val="header"/>
+    <w:basedOn w:val="Normal"/>
+    <w:link w:val="EncabezadoCar"/>
+    <w:uiPriority w:val="99"/>
+    <w:unhideWhenUsed/>
+    <w:rsid w:val="00F401D4"/>
+    <w:pPr>
+      <w:tabs>
+        <w:tab w:val="center" w:pos="4419"/>
+        <w:tab w:val="right" w:pos="8838"/>
+      </w:tabs>
+      <w:spacing w:after="0" w:line="240" w:lineRule="auto"/>
+    </w:pPr>
+  </w:style>
+  <w:style w:type="character" w:customStyle="1" w:styleId="EncabezadoCar">
+    <w:name w:val="Encabezado Car"/>
+    <w:basedOn w:val="Fuentedeprrafopredeter"/>
+    <w:link w:val="Encabezado"/>
+    <w:uiPriority w:val="99"/>
+    <w:rsid w:val="00F401D4"/>
+  </w:style>
+  <w:style w:type="paragraph" w:styleId="Piedepgina">
+    <w:name w:val="footer"/>
+    <w:basedOn w:val="Normal"/>
+    <w:link w:val="PiedepginaCar"/>
+    <w:uiPriority w:val="99"/>
+    <w:unhideWhenUsed/>
+    <w:rsid w:val="00F401D4"/>
+    <w:pPr>
+      <w:tabs>
+        <w:tab w:val="center" w:pos="4419"/>
+        <w:tab w:val="right" w:pos="8838"/>
+      </w:tabs>
+      <w:spacing w:after="0" w:line="240" w:lineRule="auto"/>
+    </w:pPr>
+  </w:style>
+  <w:style w:type="character" w:customStyle="1" w:styleId="PiedepginaCar">
+    <w:name w:val="Pie de página Car"/>
+    <w:basedOn w:val="Fuentedeprrafopredeter"/>
+    <w:link w:val="Piedepgina"/>
+    <w:uiPriority w:val="99"/>
+    <w:rsid w:val="00F401D4"/>
   </w:style>
 </w:styles>
 </file>

</xml_diff>

<commit_message>
Seleccionando preguntas para la entrevista
</commit_message>
<xml_diff>
--- a/ETREVISTAS/Preguntas (opcionales) para entrevista 1.docx
+++ b/ETREVISTAS/Preguntas (opcionales) para entrevista 1.docx
@@ -234,12 +234,14 @@
         <w:rPr>
           <w:rFonts w:ascii="Arial" w:hAnsi="Arial" w:cs="Arial"/>
           <w:color w:val="202124"/>
-        </w:rPr>
-      </w:pPr>
-      <w:r>
-        <w:rPr>
-          <w:rFonts w:ascii="Arial" w:hAnsi="Arial" w:cs="Arial"/>
-          <w:color w:val="202124"/>
+          <w:highlight w:val="yellow"/>
+        </w:rPr>
+      </w:pPr>
+      <w:r>
+        <w:rPr>
+          <w:rFonts w:ascii="Arial" w:hAnsi="Arial" w:cs="Arial"/>
+          <w:color w:val="202124"/>
+          <w:highlight w:val="yellow"/>
         </w:rPr>
         <w:t>Cuénteme como es su empresa, a que se dedica.</w:t>
       </w:r>
@@ -285,12 +287,14 @@
         <w:rPr>
           <w:rFonts w:ascii="Arial" w:hAnsi="Arial" w:cs="Arial"/>
           <w:color w:val="202124"/>
-        </w:rPr>
-      </w:pPr>
-      <w:r>
-        <w:rPr>
-          <w:rFonts w:ascii="Arial" w:hAnsi="Arial" w:cs="Arial"/>
-          <w:color w:val="202124"/>
+          <w:highlight w:val="yellow"/>
+        </w:rPr>
+      </w:pPr>
+      <w:r>
+        <w:rPr>
+          <w:rFonts w:ascii="Arial" w:hAnsi="Arial" w:cs="Arial"/>
+          <w:color w:val="202124"/>
+          <w:highlight w:val="yellow"/>
         </w:rPr>
         <w:t>Cual es el proceso de comercialización de sus productos</w:t>
       </w:r>
@@ -298,6 +302,7 @@
         <w:rPr>
           <w:rFonts w:ascii="Arial" w:hAnsi="Arial" w:cs="Arial"/>
           <w:color w:val="202124"/>
+          <w:highlight w:val="yellow"/>
         </w:rPr>
         <w:t>.</w:t>
       </w:r>
@@ -314,12 +319,14 @@
         <w:rPr>
           <w:rFonts w:ascii="Arial" w:hAnsi="Arial" w:cs="Arial"/>
           <w:color w:val="202124"/>
-        </w:rPr>
-      </w:pPr>
-      <w:r>
-        <w:rPr>
-          <w:rFonts w:ascii="Arial" w:hAnsi="Arial" w:cs="Arial"/>
-          <w:color w:val="202124"/>
+          <w:highlight w:val="yellow"/>
+        </w:rPr>
+      </w:pPr>
+      <w:r>
+        <w:rPr>
+          <w:rFonts w:ascii="Arial" w:hAnsi="Arial" w:cs="Arial"/>
+          <w:color w:val="202124"/>
+          <w:highlight w:val="yellow"/>
         </w:rPr>
         <w:t>Quién o quiénes son sus clientes</w:t>
       </w:r>
@@ -327,6 +334,7 @@
         <w:rPr>
           <w:rFonts w:ascii="Arial" w:hAnsi="Arial" w:cs="Arial"/>
           <w:color w:val="202124"/>
+          <w:highlight w:val="yellow"/>
         </w:rPr>
         <w:t>.</w:t>
       </w:r>
@@ -343,12 +351,14 @@
         <w:rPr>
           <w:rFonts w:ascii="Arial" w:hAnsi="Arial" w:cs="Arial"/>
           <w:color w:val="202124"/>
-        </w:rPr>
-      </w:pPr>
-      <w:r>
-        <w:rPr>
-          <w:rFonts w:ascii="Arial" w:hAnsi="Arial" w:cs="Arial"/>
-          <w:color w:val="202124"/>
+          <w:highlight w:val="yellow"/>
+        </w:rPr>
+      </w:pPr>
+      <w:r>
+        <w:rPr>
+          <w:rFonts w:ascii="Arial" w:hAnsi="Arial" w:cs="Arial"/>
+          <w:color w:val="202124"/>
+          <w:highlight w:val="yellow"/>
         </w:rPr>
         <w:t>Qué interfiere en la productividad de su trabajo</w:t>
       </w:r>
@@ -356,6 +366,7 @@
         <w:rPr>
           <w:rFonts w:ascii="Arial" w:hAnsi="Arial" w:cs="Arial"/>
           <w:color w:val="202124"/>
+          <w:highlight w:val="yellow"/>
         </w:rPr>
         <w:t>.</w:t>
       </w:r>
@@ -372,12 +383,14 @@
         <w:rPr>
           <w:rFonts w:ascii="Arial" w:hAnsi="Arial" w:cs="Arial"/>
           <w:color w:val="202124"/>
-        </w:rPr>
-      </w:pPr>
-      <w:r>
-        <w:rPr>
-          <w:rFonts w:ascii="Arial" w:hAnsi="Arial" w:cs="Arial"/>
-          <w:color w:val="202124"/>
+          <w:highlight w:val="yellow"/>
+        </w:rPr>
+      </w:pPr>
+      <w:r>
+        <w:rPr>
+          <w:rFonts w:ascii="Arial" w:hAnsi="Arial" w:cs="Arial"/>
+          <w:color w:val="202124"/>
+          <w:highlight w:val="yellow"/>
         </w:rPr>
         <w:t>Que cosas hacen a su trabajo más fácil y difícil</w:t>
       </w:r>
@@ -385,6 +398,7 @@
         <w:rPr>
           <w:rFonts w:ascii="Arial" w:hAnsi="Arial" w:cs="Arial"/>
           <w:color w:val="202124"/>
+          <w:highlight w:val="yellow"/>
         </w:rPr>
         <w:t>.</w:t>
       </w:r>
@@ -401,12 +415,14 @@
         <w:rPr>
           <w:rFonts w:ascii="Arial" w:hAnsi="Arial" w:cs="Arial"/>
           <w:color w:val="202124"/>
-        </w:rPr>
-      </w:pPr>
-      <w:r>
-        <w:rPr>
-          <w:rFonts w:ascii="Arial" w:hAnsi="Arial" w:cs="Arial"/>
-          <w:color w:val="202124"/>
+          <w:highlight w:val="yellow"/>
+        </w:rPr>
+      </w:pPr>
+      <w:r>
+        <w:rPr>
+          <w:rFonts w:ascii="Arial" w:hAnsi="Arial" w:cs="Arial"/>
+          <w:color w:val="202124"/>
+          <w:highlight w:val="yellow"/>
         </w:rPr>
         <w:t>Que métodos de divulgación de información utiliza</w:t>
       </w:r>
@@ -414,6 +430,7 @@
         <w:rPr>
           <w:rFonts w:ascii="Arial" w:hAnsi="Arial" w:cs="Arial"/>
           <w:color w:val="202124"/>
+          <w:highlight w:val="yellow"/>
         </w:rPr>
         <w:t>.</w:t>
       </w:r>
@@ -508,6 +525,78 @@
     <w:p>
       <w:pPr>
         <w:pStyle w:val="trt0xe"/>
+        <w:numPr>
+          <w:ilvl w:val="0"/>
+          <w:numId w:val="3"/>
+        </w:numPr>
+        <w:shd w:val="clear" w:color="auto" w:fill="FFFFFF"/>
+        <w:spacing w:before="0" w:beforeAutospacing="0" w:after="0" w:afterAutospacing="0"/>
+        <w:rPr>
+          <w:rFonts w:ascii="Arial" w:hAnsi="Arial" w:cs="Arial"/>
+          <w:color w:val="202124"/>
+          <w:highlight w:val="yellow"/>
+        </w:rPr>
+      </w:pPr>
+      <w:r>
+        <w:rPr>
+          <w:rFonts w:ascii="Arial" w:hAnsi="Arial" w:cs="Arial"/>
+          <w:color w:val="202124"/>
+          <w:highlight w:val="yellow"/>
+        </w:rPr>
+        <w:t>¿Como es su visión de la empresa en dos años?</w:t>
+      </w:r>
+    </w:p>
+    <w:p>
+      <w:pPr>
+        <w:pStyle w:val="trt0xe"/>
+        <w:numPr>
+          <w:ilvl w:val="0"/>
+          <w:numId w:val="3"/>
+        </w:numPr>
+        <w:shd w:val="clear" w:color="auto" w:fill="FFFFFF"/>
+        <w:spacing w:before="0" w:beforeAutospacing="0" w:after="0" w:afterAutospacing="0"/>
+        <w:rPr>
+          <w:rFonts w:ascii="Arial" w:hAnsi="Arial" w:cs="Arial"/>
+          <w:color w:val="202124"/>
+          <w:highlight w:val="yellow"/>
+        </w:rPr>
+      </w:pPr>
+      <w:r>
+        <w:rPr>
+          <w:rFonts w:ascii="Arial" w:hAnsi="Arial" w:cs="Arial"/>
+          <w:color w:val="202124"/>
+          <w:highlight w:val="yellow"/>
+        </w:rPr>
+        <w:t>¿Cuántos empleados piensa que tendrá de aquí a dos años? ¿Con cuáles cargos?</w:t>
+      </w:r>
+    </w:p>
+    <w:p>
+      <w:pPr>
+        <w:pStyle w:val="trt0xe"/>
+        <w:numPr>
+          <w:ilvl w:val="0"/>
+          <w:numId w:val="3"/>
+        </w:numPr>
+        <w:shd w:val="clear" w:color="auto" w:fill="FFFFFF"/>
+        <w:spacing w:before="0" w:beforeAutospacing="0" w:after="0" w:afterAutospacing="0"/>
+        <w:rPr>
+          <w:rFonts w:ascii="Arial" w:hAnsi="Arial" w:cs="Arial"/>
+          <w:color w:val="202124"/>
+          <w:highlight w:val="yellow"/>
+        </w:rPr>
+      </w:pPr>
+      <w:r>
+        <w:rPr>
+          <w:rFonts w:ascii="Arial" w:hAnsi="Arial" w:cs="Arial"/>
+          <w:color w:val="202124"/>
+          <w:highlight w:val="yellow"/>
+        </w:rPr>
+        <w:t>¿Qué documentos usa en sus procesos? y ¿cómo le gustaría que se manejaran?</w:t>
+      </w:r>
+    </w:p>
+    <w:p>
+      <w:pPr>
+        <w:pStyle w:val="trt0xe"/>
         <w:shd w:val="clear" w:color="auto" w:fill="FFFFFF"/>
         <w:spacing w:before="0" w:beforeAutospacing="0" w:after="0" w:afterAutospacing="0"/>
         <w:rPr>
@@ -554,12 +643,14 @@
         <w:rPr>
           <w:rFonts w:ascii="Arial" w:hAnsi="Arial" w:cs="Arial"/>
           <w:color w:val="202124"/>
-        </w:rPr>
-      </w:pPr>
-      <w:r>
-        <w:rPr>
-          <w:rFonts w:ascii="Arial" w:hAnsi="Arial" w:cs="Arial"/>
-          <w:color w:val="202124"/>
+          <w:highlight w:val="yellow"/>
+        </w:rPr>
+      </w:pPr>
+      <w:r>
+        <w:rPr>
+          <w:rFonts w:ascii="Arial" w:hAnsi="Arial" w:cs="Arial"/>
+          <w:color w:val="202124"/>
+          <w:highlight w:val="yellow"/>
         </w:rPr>
         <w:t>Como se comunica con sus proveedores</w:t>
       </w:r>
@@ -567,6 +658,7 @@
         <w:rPr>
           <w:rFonts w:ascii="Arial" w:hAnsi="Arial" w:cs="Arial"/>
           <w:color w:val="202124"/>
+          <w:highlight w:val="yellow"/>
         </w:rPr>
         <w:t>.</w:t>
       </w:r>
@@ -677,12 +769,14 @@
         <w:rPr>
           <w:rFonts w:ascii="Arial" w:hAnsi="Arial" w:cs="Arial"/>
           <w:color w:val="202124"/>
-        </w:rPr>
-      </w:pPr>
-      <w:r>
-        <w:rPr>
-          <w:rFonts w:ascii="Arial" w:hAnsi="Arial" w:cs="Arial"/>
-          <w:color w:val="202124"/>
+          <w:highlight w:val="yellow"/>
+        </w:rPr>
+      </w:pPr>
+      <w:r>
+        <w:rPr>
+          <w:rFonts w:ascii="Arial" w:hAnsi="Arial" w:cs="Arial"/>
+          <w:color w:val="202124"/>
+          <w:highlight w:val="yellow"/>
         </w:rPr>
         <w:t>Cómo es el procedimiento de ventas</w:t>
       </w:r>
@@ -690,8 +784,17 @@
         <w:rPr>
           <w:rFonts w:ascii="Arial" w:hAnsi="Arial" w:cs="Arial"/>
           <w:color w:val="202124"/>
+          <w:highlight w:val="yellow"/>
         </w:rPr>
         <w:t>.</w:t>
+      </w:r>
+      <w:r>
+        <w:rPr>
+          <w:rFonts w:ascii="Arial" w:hAnsi="Arial" w:cs="Arial"/>
+          <w:color w:val="202124"/>
+          <w:highlight w:val="yellow"/>
+        </w:rPr>
+        <w:t xml:space="preserve"> ¿Qué le gustaría mejorar de este?</w:t>
       </w:r>
     </w:p>
     <w:p>
@@ -706,12 +809,14 @@
         <w:rPr>
           <w:rFonts w:ascii="Arial" w:hAnsi="Arial" w:cs="Arial"/>
           <w:color w:val="202124"/>
-        </w:rPr>
-      </w:pPr>
-      <w:r>
-        <w:rPr>
-          <w:rFonts w:ascii="Arial" w:hAnsi="Arial" w:cs="Arial"/>
-          <w:color w:val="202124"/>
+          <w:highlight w:val="yellow"/>
+        </w:rPr>
+      </w:pPr>
+      <w:r>
+        <w:rPr>
+          <w:rFonts w:ascii="Arial" w:hAnsi="Arial" w:cs="Arial"/>
+          <w:color w:val="202124"/>
+          <w:highlight w:val="yellow"/>
         </w:rPr>
         <w:t>Que métodos de pago utilizan</w:t>
       </w:r>
@@ -719,6 +824,7 @@
         <w:rPr>
           <w:rFonts w:ascii="Arial" w:hAnsi="Arial" w:cs="Arial"/>
           <w:color w:val="202124"/>
+          <w:highlight w:val="yellow"/>
         </w:rPr>
         <w:t>.</w:t>
       </w:r>
@@ -780,7 +886,14 @@
           <w:rFonts w:ascii="Arial" w:hAnsi="Arial" w:cs="Arial"/>
           <w:color w:val="202124"/>
         </w:rPr>
-        <w:t>Cual es el problema inicial</w:t>
+        <w:t>Cuál</w:t>
+      </w:r>
+      <w:r>
+        <w:rPr>
+          <w:rFonts w:ascii="Arial" w:hAnsi="Arial" w:cs="Arial"/>
+          <w:color w:val="202124"/>
+        </w:rPr>
+        <w:t xml:space="preserve"> es el problema inicial</w:t>
       </w:r>
       <w:r>
         <w:rPr>
@@ -847,6 +960,7 @@
           <w:rFonts w:ascii="Arial" w:hAnsi="Arial" w:cs="Arial"/>
           <w:color w:val="202124"/>
         </w:rPr>
+        <w:lastRenderedPageBreak/>
         <w:t xml:space="preserve">Luego de identificar los procedimientos y necesidades de cada parte, analizaremos cuales serán los requerimientos para la solución del problema. </w:t>
       </w:r>
     </w:p>
@@ -974,7 +1088,6 @@
           <w:rFonts w:ascii="Arial" w:hAnsi="Arial" w:cs="Arial"/>
           <w:color w:val="202124"/>
         </w:rPr>
-        <w:lastRenderedPageBreak/>
         <w:t>Quien necesita el Sistema de Información</w:t>
       </w:r>
       <w:r>
@@ -1623,11 +1736,56 @@
           </w:pPr>
           <w:r>
             <w:rPr>
-              <w:rFonts w:ascii="Calibri" w:eastAsia="Times New Roman" w:hAnsi="Calibri" w:cs="Calibri"/>
-              <w:color w:val="000000"/>
-              <w:lang w:eastAsia="es-CO"/>
+              <w:noProof/>
             </w:rPr>
-            <w:t> </w:t>
+            <w:drawing>
+              <wp:inline distT="0" distB="0" distL="0" distR="0" wp14:anchorId="282170C8" wp14:editId="2458DFE3">
+                <wp:extent cx="666417" cy="621561"/>
+                <wp:effectExtent l="0" t="0" r="635" b="7620"/>
+                <wp:docPr id="2" name="Imagen 2"/>
+                <wp:cNvGraphicFramePr>
+                  <a:graphicFrameLocks xmlns:a="http://schemas.openxmlformats.org/drawingml/2006/main" noChangeAspect="1"/>
+                </wp:cNvGraphicFramePr>
+                <a:graphic xmlns:a="http://schemas.openxmlformats.org/drawingml/2006/main">
+                  <a:graphicData uri="http://schemas.openxmlformats.org/drawingml/2006/picture">
+                    <pic:pic xmlns:pic="http://schemas.openxmlformats.org/drawingml/2006/picture">
+                      <pic:nvPicPr>
+                        <pic:cNvPr id="0" name="Picture 2"/>
+                        <pic:cNvPicPr>
+                          <a:picLocks noChangeAspect="1" noChangeArrowheads="1"/>
+                        </pic:cNvPicPr>
+                      </pic:nvPicPr>
+                      <pic:blipFill>
+                        <a:blip r:embed="rId1">
+                          <a:extLst>
+                            <a:ext uri="{28A0092B-C50C-407E-A947-70E740481C1C}">
+                              <a14:useLocalDpi xmlns:a14="http://schemas.microsoft.com/office/drawing/2010/main" val="0"/>
+                            </a:ext>
+                          </a:extLst>
+                        </a:blip>
+                        <a:srcRect/>
+                        <a:stretch>
+                          <a:fillRect/>
+                        </a:stretch>
+                      </pic:blipFill>
+                      <pic:spPr bwMode="auto">
+                        <a:xfrm>
+                          <a:off x="0" y="0"/>
+                          <a:ext cx="695331" cy="648529"/>
+                        </a:xfrm>
+                        <a:prstGeom prst="rect">
+                          <a:avLst/>
+                        </a:prstGeom>
+                        <a:noFill/>
+                        <a:ln>
+                          <a:noFill/>
+                        </a:ln>
+                      </pic:spPr>
+                    </pic:pic>
+                  </a:graphicData>
+                </a:graphic>
+              </wp:inline>
+            </w:drawing>
           </w:r>
         </w:p>
       </w:tc>

</xml_diff>

<commit_message>
Quitando preguntas de procesos
Se quitan preguntas sobre los procesos y el sistema de información
</commit_message>
<xml_diff>
--- a/ETREVISTAS/Preguntas (opcionales) para entrevista 1.docx
+++ b/ETREVISTAS/Preguntas (opcionales) para entrevista 1.docx
@@ -519,7 +519,7 @@
         <w:spacing w:before="0" w:beforeAutospacing="0" w:after="0" w:afterAutospacing="0"/>
         <w:rPr>
           <w:rFonts w:ascii="Arial" w:hAnsi="Arial" w:cs="Arial"/>
-          <w:color w:val="000000" w:themeColor="text1"/>
+          <w:color w:val="202124"/>
         </w:rPr>
       </w:pPr>
       <w:r>
@@ -533,522 +533,14 @@
     <w:p>
       <w:pPr>
         <w:pStyle w:val="trt0xe"/>
-        <w:numPr>
-          <w:ilvl w:val="0"/>
-          <w:numId w:val="3"/>
-        </w:numPr>
-        <w:shd w:val="clear" w:color="auto" w:fill="FFFFFF"/>
-        <w:spacing w:before="0" w:beforeAutospacing="0" w:after="0" w:afterAutospacing="0"/>
-        <w:rPr>
-          <w:rFonts w:ascii="Arial" w:hAnsi="Arial" w:cs="Arial"/>
-          <w:color w:val="000000" w:themeColor="text1"/>
-          <w:highlight w:val="cyan"/>
-        </w:rPr>
-      </w:pPr>
-      <w:r>
-        <w:rPr>
-          <w:rFonts w:ascii="Arial" w:hAnsi="Arial" w:cs="Arial"/>
-          <w:color w:val="000000" w:themeColor="text1"/>
-          <w:highlight w:val="cyan"/>
-        </w:rPr>
-        <w:t>A quien o a quienes afecta directamente.</w:t>
-      </w:r>
-    </w:p>
-    <w:p>
-      <w:pPr>
-        <w:pStyle w:val="trt0xe"/>
-        <w:numPr>
-          <w:ilvl w:val="0"/>
-          <w:numId w:val="3"/>
-        </w:numPr>
-        <w:shd w:val="clear" w:color="auto" w:fill="FFFFFF"/>
-        <w:spacing w:before="0" w:beforeAutospacing="0" w:after="0" w:afterAutospacing="0"/>
-        <w:rPr>
-          <w:rFonts w:ascii="Arial" w:hAnsi="Arial" w:cs="Arial"/>
-          <w:color w:val="000000" w:themeColor="text1"/>
-          <w:highlight w:val="cyan"/>
-        </w:rPr>
-      </w:pPr>
-      <w:r>
-        <w:rPr>
-          <w:rFonts w:ascii="Arial" w:hAnsi="Arial" w:cs="Arial"/>
-          <w:color w:val="000000" w:themeColor="text1"/>
-          <w:highlight w:val="cyan"/>
-        </w:rPr>
-        <w:t>Como espera solucionar este problema.</w:t>
-      </w:r>
-    </w:p>
-    <w:p>
-      <w:pPr>
-        <w:pStyle w:val="trt0xe"/>
-        <w:numPr>
-          <w:ilvl w:val="0"/>
-          <w:numId w:val="4"/>
-        </w:numPr>
-        <w:shd w:val="clear" w:color="auto" w:fill="FFFFFF"/>
-        <w:spacing w:before="0" w:beforeAutospacing="0" w:after="0" w:afterAutospacing="0"/>
-        <w:rPr>
-          <w:rFonts w:ascii="Arial" w:hAnsi="Arial" w:cs="Arial"/>
-          <w:color w:val="000000" w:themeColor="text1"/>
-          <w:highlight w:val="yellow"/>
-        </w:rPr>
-      </w:pPr>
-      <w:r>
-        <w:rPr>
-          <w:rFonts w:ascii="Arial" w:hAnsi="Arial" w:cs="Arial"/>
-          <w:color w:val="000000" w:themeColor="text1"/>
-          <w:highlight w:val="yellow"/>
-        </w:rPr>
-        <w:t>Cómo es el procedimiento de ventas</w:t>
-      </w:r>
-      <w:r>
-        <w:rPr>
-          <w:rFonts w:ascii="Arial" w:hAnsi="Arial" w:cs="Arial"/>
-          <w:color w:val="000000" w:themeColor="text1"/>
-          <w:highlight w:val="yellow"/>
-        </w:rPr>
-        <w:t>.</w:t>
-      </w:r>
-      <w:r>
-        <w:rPr>
-          <w:rFonts w:ascii="Arial" w:hAnsi="Arial" w:cs="Arial"/>
-          <w:color w:val="000000" w:themeColor="text1"/>
-          <w:highlight w:val="yellow"/>
-        </w:rPr>
-        <w:t xml:space="preserve"> ¿Qué le gustaría mejorar de este?</w:t>
-      </w:r>
-    </w:p>
-    <w:p>
-      <w:pPr>
-        <w:pStyle w:val="trt0xe"/>
-        <w:numPr>
-          <w:ilvl w:val="0"/>
-          <w:numId w:val="4"/>
-        </w:numPr>
-        <w:shd w:val="clear" w:color="auto" w:fill="FFFFFF"/>
-        <w:spacing w:before="0" w:beforeAutospacing="0" w:after="0" w:afterAutospacing="0"/>
-        <w:rPr>
-          <w:rFonts w:ascii="Arial" w:hAnsi="Arial" w:cs="Arial"/>
-          <w:color w:val="000000" w:themeColor="text1"/>
-          <w:highlight w:val="yellow"/>
-        </w:rPr>
-      </w:pPr>
-      <w:r>
-        <w:rPr>
-          <w:rFonts w:ascii="Arial" w:hAnsi="Arial" w:cs="Arial"/>
-          <w:color w:val="000000" w:themeColor="text1"/>
-          <w:highlight w:val="yellow"/>
-        </w:rPr>
-        <w:t>Que métodos de pago utilizan</w:t>
-      </w:r>
-      <w:r>
-        <w:rPr>
-          <w:rFonts w:ascii="Arial" w:hAnsi="Arial" w:cs="Arial"/>
-          <w:color w:val="000000" w:themeColor="text1"/>
-          <w:highlight w:val="yellow"/>
-        </w:rPr>
-        <w:t>.</w:t>
-      </w:r>
-    </w:p>
-    <w:p>
-      <w:pPr>
-        <w:pStyle w:val="trt0xe"/>
-        <w:numPr>
-          <w:ilvl w:val="0"/>
-          <w:numId w:val="4"/>
-        </w:numPr>
-        <w:shd w:val="clear" w:color="auto" w:fill="FFFFFF"/>
-        <w:spacing w:before="0" w:beforeAutospacing="0" w:after="0" w:afterAutospacing="0"/>
-        <w:rPr>
-          <w:rFonts w:ascii="Arial" w:hAnsi="Arial" w:cs="Arial"/>
-          <w:color w:val="202124"/>
-          <w:highlight w:val="cyan"/>
-        </w:rPr>
-      </w:pPr>
-      <w:r>
-        <w:rPr>
-          <w:rFonts w:ascii="Arial" w:hAnsi="Arial" w:cs="Arial"/>
-          <w:color w:val="202124"/>
-          <w:highlight w:val="cyan"/>
-        </w:rPr>
-        <w:t>Cuál</w:t>
-      </w:r>
-      <w:r>
-        <w:rPr>
-          <w:rFonts w:ascii="Arial" w:hAnsi="Arial" w:cs="Arial"/>
-          <w:color w:val="202124"/>
-          <w:highlight w:val="cyan"/>
-        </w:rPr>
-        <w:t xml:space="preserve"> es el problema inicial</w:t>
-      </w:r>
-      <w:r>
-        <w:rPr>
-          <w:rFonts w:ascii="Arial" w:hAnsi="Arial" w:cs="Arial"/>
-          <w:color w:val="202124"/>
-          <w:highlight w:val="cyan"/>
-        </w:rPr>
-        <w:t>.</w:t>
-      </w:r>
-    </w:p>
-    <w:p>
-      <w:pPr>
-        <w:pStyle w:val="trt0xe"/>
-        <w:shd w:val="clear" w:color="auto" w:fill="FFFFFF"/>
-        <w:spacing w:before="0" w:beforeAutospacing="0" w:after="0" w:afterAutospacing="0"/>
-        <w:rPr>
-          <w:rFonts w:ascii="Arial" w:hAnsi="Arial" w:cs="Arial"/>
-          <w:color w:val="202124"/>
-        </w:rPr>
-      </w:pPr>
-    </w:p>
-    <w:p>
-      <w:pPr>
-        <w:pStyle w:val="trt0xe"/>
-        <w:shd w:val="clear" w:color="auto" w:fill="FFFFFF"/>
-        <w:spacing w:before="0" w:beforeAutospacing="0" w:after="0" w:afterAutospacing="0"/>
-        <w:jc w:val="both"/>
-        <w:rPr>
-          <w:rFonts w:ascii="Arial" w:hAnsi="Arial" w:cs="Arial"/>
-          <w:color w:val="202124"/>
-        </w:rPr>
-      </w:pPr>
-      <w:r>
-        <w:rPr>
-          <w:rFonts w:ascii="Arial" w:hAnsi="Arial" w:cs="Arial"/>
-          <w:color w:val="202124"/>
-        </w:rPr>
-        <w:t xml:space="preserve">Luego de identificar los procedimientos y necesidades, analizaremos </w:t>
-      </w:r>
-      <w:r>
-        <w:rPr>
-          <w:rFonts w:ascii="Arial" w:hAnsi="Arial" w:cs="Arial"/>
-          <w:color w:val="202124"/>
-        </w:rPr>
-        <w:t>cuáles</w:t>
-      </w:r>
-      <w:r>
-        <w:rPr>
-          <w:rFonts w:ascii="Arial" w:hAnsi="Arial" w:cs="Arial"/>
-          <w:color w:val="202124"/>
-        </w:rPr>
-        <w:t xml:space="preserve"> serán los requerimientos para la solución del problema. </w:t>
-      </w:r>
-    </w:p>
-    <w:p>
-      <w:pPr>
-        <w:pStyle w:val="trt0xe"/>
-        <w:shd w:val="clear" w:color="auto" w:fill="FFFFFF"/>
-        <w:spacing w:before="0" w:beforeAutospacing="0" w:after="0" w:afterAutospacing="0"/>
-        <w:rPr>
-          <w:rFonts w:ascii="Arial" w:hAnsi="Arial" w:cs="Arial"/>
-          <w:color w:val="202124"/>
-        </w:rPr>
-      </w:pPr>
-    </w:p>
-    <w:p>
-      <w:pPr>
-        <w:pStyle w:val="trt0xe"/>
-        <w:numPr>
-          <w:ilvl w:val="0"/>
-          <w:numId w:val="5"/>
-        </w:numPr>
-        <w:shd w:val="clear" w:color="auto" w:fill="FFFFFF"/>
-        <w:spacing w:before="0" w:beforeAutospacing="0" w:after="0" w:afterAutospacing="0"/>
-        <w:rPr>
-          <w:rFonts w:ascii="Arial" w:hAnsi="Arial" w:cs="Arial"/>
-          <w:color w:val="202124"/>
-        </w:rPr>
-      </w:pPr>
-      <w:r>
-        <w:rPr>
-          <w:rFonts w:ascii="Arial" w:hAnsi="Arial" w:cs="Arial"/>
-          <w:color w:val="202124"/>
-        </w:rPr>
-        <w:t>Como resuelve el problema actualmente</w:t>
-      </w:r>
-      <w:r>
-        <w:rPr>
-          <w:rFonts w:ascii="Arial" w:hAnsi="Arial" w:cs="Arial"/>
-          <w:color w:val="202124"/>
-        </w:rPr>
-        <w:t>.</w:t>
-      </w:r>
-    </w:p>
-    <w:p>
-      <w:pPr>
-        <w:pStyle w:val="trt0xe"/>
-        <w:numPr>
-          <w:ilvl w:val="0"/>
-          <w:numId w:val="5"/>
-        </w:numPr>
-        <w:shd w:val="clear" w:color="auto" w:fill="FFFFFF"/>
-        <w:spacing w:before="0" w:beforeAutospacing="0" w:after="0" w:afterAutospacing="0"/>
-        <w:rPr>
-          <w:rFonts w:ascii="Arial" w:hAnsi="Arial" w:cs="Arial"/>
-          <w:color w:val="202124"/>
-        </w:rPr>
-      </w:pPr>
-      <w:r>
-        <w:rPr>
-          <w:rFonts w:ascii="Arial" w:hAnsi="Arial" w:cs="Arial"/>
-          <w:color w:val="202124"/>
-        </w:rPr>
-        <w:t>Como le gustaría que se resolviera</w:t>
-      </w:r>
-      <w:r>
-        <w:rPr>
-          <w:rFonts w:ascii="Arial" w:hAnsi="Arial" w:cs="Arial"/>
-          <w:color w:val="202124"/>
-        </w:rPr>
-        <w:t>.</w:t>
-      </w:r>
-    </w:p>
-    <w:p>
-      <w:pPr>
-        <w:pStyle w:val="trt0xe"/>
-        <w:numPr>
-          <w:ilvl w:val="0"/>
-          <w:numId w:val="5"/>
-        </w:numPr>
-        <w:shd w:val="clear" w:color="auto" w:fill="FFFFFF"/>
-        <w:spacing w:before="0" w:beforeAutospacing="0" w:after="0" w:afterAutospacing="0"/>
-        <w:rPr>
-          <w:rFonts w:ascii="Arial" w:hAnsi="Arial" w:cs="Arial"/>
-          <w:color w:val="202124"/>
-        </w:rPr>
-      </w:pPr>
-      <w:r>
-        <w:rPr>
-          <w:rFonts w:ascii="Arial" w:hAnsi="Arial" w:cs="Arial"/>
-          <w:color w:val="202124"/>
-        </w:rPr>
-        <w:t>Que se considera una buena solución</w:t>
-      </w:r>
-      <w:r>
-        <w:rPr>
-          <w:rFonts w:ascii="Arial" w:hAnsi="Arial" w:cs="Arial"/>
-          <w:color w:val="202124"/>
-        </w:rPr>
-        <w:t>.</w:t>
-      </w:r>
-      <w:r>
-        <w:rPr>
-          <w:rFonts w:ascii="Arial" w:hAnsi="Arial" w:cs="Arial"/>
-          <w:color w:val="202124"/>
-        </w:rPr>
-        <w:t xml:space="preserve"> </w:t>
-      </w:r>
-    </w:p>
-    <w:p>
-      <w:pPr>
-        <w:pStyle w:val="trt0xe"/>
-        <w:numPr>
-          <w:ilvl w:val="0"/>
-          <w:numId w:val="5"/>
-        </w:numPr>
-        <w:shd w:val="clear" w:color="auto" w:fill="FFFFFF"/>
-        <w:spacing w:before="0" w:beforeAutospacing="0" w:after="0" w:afterAutospacing="0"/>
-        <w:rPr>
-          <w:rFonts w:ascii="Arial" w:hAnsi="Arial" w:cs="Arial"/>
-          <w:color w:val="202124"/>
-        </w:rPr>
-      </w:pPr>
-      <w:r>
-        <w:rPr>
-          <w:rFonts w:ascii="Arial" w:hAnsi="Arial" w:cs="Arial"/>
-          <w:color w:val="202124"/>
-        </w:rPr>
-        <w:t>Quien necesita el Sistema de Información</w:t>
-      </w:r>
-      <w:r>
-        <w:rPr>
-          <w:rFonts w:ascii="Arial" w:hAnsi="Arial" w:cs="Arial"/>
-          <w:color w:val="202124"/>
-        </w:rPr>
-        <w:t>.</w:t>
-      </w:r>
-    </w:p>
-    <w:p>
-      <w:pPr>
-        <w:pStyle w:val="trt0xe"/>
-        <w:numPr>
-          <w:ilvl w:val="0"/>
-          <w:numId w:val="5"/>
-        </w:numPr>
-        <w:shd w:val="clear" w:color="auto" w:fill="FFFFFF"/>
-        <w:spacing w:before="0" w:beforeAutospacing="0" w:after="0" w:afterAutospacing="0"/>
-        <w:rPr>
-          <w:rFonts w:ascii="Arial" w:hAnsi="Arial" w:cs="Arial"/>
-          <w:color w:val="202124"/>
-        </w:rPr>
-      </w:pPr>
-      <w:r>
-        <w:rPr>
-          <w:rFonts w:ascii="Arial" w:hAnsi="Arial" w:cs="Arial"/>
-          <w:color w:val="202124"/>
-        </w:rPr>
-        <w:t>Quienes tendrán acceso</w:t>
-      </w:r>
-      <w:r>
-        <w:rPr>
-          <w:rFonts w:ascii="Arial" w:hAnsi="Arial" w:cs="Arial"/>
-          <w:color w:val="202124"/>
-        </w:rPr>
-        <w:t>.</w:t>
-      </w:r>
-    </w:p>
-    <w:p>
-      <w:pPr>
-        <w:pStyle w:val="trt0xe"/>
-        <w:numPr>
-          <w:ilvl w:val="0"/>
-          <w:numId w:val="5"/>
-        </w:numPr>
-        <w:shd w:val="clear" w:color="auto" w:fill="FFFFFF"/>
-        <w:spacing w:before="0" w:beforeAutospacing="0" w:after="0" w:afterAutospacing="0"/>
-        <w:rPr>
-          <w:rFonts w:ascii="Arial" w:hAnsi="Arial" w:cs="Arial"/>
-          <w:color w:val="202124"/>
-        </w:rPr>
-      </w:pPr>
-      <w:r>
-        <w:rPr>
-          <w:rFonts w:ascii="Arial" w:hAnsi="Arial" w:cs="Arial"/>
-          <w:color w:val="202124"/>
-        </w:rPr>
-        <w:t>Como tendrán acceso</w:t>
-      </w:r>
-      <w:r>
-        <w:rPr>
-          <w:rFonts w:ascii="Arial" w:hAnsi="Arial" w:cs="Arial"/>
-          <w:color w:val="202124"/>
-        </w:rPr>
-        <w:t>.</w:t>
-      </w:r>
-    </w:p>
-    <w:p>
-      <w:pPr>
-        <w:pStyle w:val="trt0xe"/>
-        <w:numPr>
-          <w:ilvl w:val="0"/>
-          <w:numId w:val="5"/>
-        </w:numPr>
-        <w:shd w:val="clear" w:color="auto" w:fill="FFFFFF"/>
-        <w:spacing w:before="0" w:beforeAutospacing="0" w:after="0" w:afterAutospacing="0"/>
-        <w:rPr>
-          <w:rFonts w:ascii="Arial" w:hAnsi="Arial" w:cs="Arial"/>
-          <w:color w:val="202124"/>
-        </w:rPr>
-      </w:pPr>
-      <w:r>
-        <w:rPr>
-          <w:rFonts w:ascii="Arial" w:hAnsi="Arial" w:cs="Arial"/>
-          <w:color w:val="202124"/>
-        </w:rPr>
-        <w:lastRenderedPageBreak/>
-        <w:t>Que recursos tecnológicos y económicos tenemos</w:t>
-      </w:r>
-      <w:r>
-        <w:rPr>
-          <w:rFonts w:ascii="Arial" w:hAnsi="Arial" w:cs="Arial"/>
-          <w:color w:val="202124"/>
-        </w:rPr>
-        <w:t>.</w:t>
-      </w:r>
-    </w:p>
-    <w:p>
-      <w:pPr>
-        <w:pStyle w:val="trt0xe"/>
-        <w:numPr>
-          <w:ilvl w:val="0"/>
-          <w:numId w:val="5"/>
-        </w:numPr>
-        <w:shd w:val="clear" w:color="auto" w:fill="FFFFFF"/>
-        <w:spacing w:before="0" w:beforeAutospacing="0" w:after="0" w:afterAutospacing="0"/>
-        <w:rPr>
-          <w:rFonts w:ascii="Arial" w:hAnsi="Arial" w:cs="Arial"/>
-          <w:color w:val="202124"/>
-        </w:rPr>
-      </w:pPr>
-      <w:r>
-        <w:rPr>
-          <w:rFonts w:ascii="Arial" w:hAnsi="Arial" w:cs="Arial"/>
-          <w:color w:val="202124"/>
-        </w:rPr>
-        <w:t>Cuales son las expectativas en cuanto al sistema de información y respecto a la confiabilidad</w:t>
-      </w:r>
-      <w:r>
-        <w:rPr>
-          <w:rFonts w:ascii="Arial" w:hAnsi="Arial" w:cs="Arial"/>
-          <w:color w:val="202124"/>
-        </w:rPr>
-        <w:t>.</w:t>
-      </w:r>
-    </w:p>
-    <w:p>
-      <w:pPr>
-        <w:pStyle w:val="trt0xe"/>
-        <w:numPr>
-          <w:ilvl w:val="0"/>
-          <w:numId w:val="5"/>
-        </w:numPr>
-        <w:shd w:val="clear" w:color="auto" w:fill="FFFFFF"/>
-        <w:spacing w:before="0" w:beforeAutospacing="0" w:after="0" w:afterAutospacing="0"/>
-        <w:rPr>
-          <w:rFonts w:ascii="Arial" w:hAnsi="Arial" w:cs="Arial"/>
-          <w:color w:val="202124"/>
-        </w:rPr>
-      </w:pPr>
-      <w:r>
-        <w:rPr>
-          <w:rFonts w:ascii="Arial" w:hAnsi="Arial" w:cs="Arial"/>
-          <w:color w:val="202124"/>
-        </w:rPr>
-        <w:t>Cuáles son las características esperadas del Sistema de Información</w:t>
-      </w:r>
-      <w:r>
-        <w:rPr>
-          <w:rFonts w:ascii="Arial" w:hAnsi="Arial" w:cs="Arial"/>
-          <w:color w:val="202124"/>
-        </w:rPr>
-        <w:t>.</w:t>
-      </w:r>
-      <w:r>
-        <w:rPr>
-          <w:rFonts w:ascii="Arial" w:hAnsi="Arial" w:cs="Arial"/>
-          <w:color w:val="202124"/>
-        </w:rPr>
-        <w:t xml:space="preserve">  </w:t>
-      </w:r>
-    </w:p>
-    <w:p>
-      <w:pPr>
-        <w:pStyle w:val="trt0xe"/>
-        <w:numPr>
-          <w:ilvl w:val="0"/>
-          <w:numId w:val="5"/>
-        </w:numPr>
-        <w:shd w:val="clear" w:color="auto" w:fill="FFFFFF"/>
-        <w:spacing w:before="0" w:beforeAutospacing="0" w:after="0" w:afterAutospacing="0"/>
-        <w:rPr>
-          <w:rFonts w:ascii="Arial" w:hAnsi="Arial" w:cs="Arial"/>
-          <w:color w:val="202124"/>
-        </w:rPr>
-      </w:pPr>
-      <w:r>
-        <w:rPr>
-          <w:rFonts w:ascii="Arial" w:hAnsi="Arial" w:cs="Arial"/>
-          <w:color w:val="202124"/>
-        </w:rPr>
-        <w:t>Que servicios espera que provea</w:t>
-      </w:r>
-      <w:r>
-        <w:rPr>
-          <w:rFonts w:ascii="Arial" w:hAnsi="Arial" w:cs="Arial"/>
-          <w:color w:val="202124"/>
-        </w:rPr>
-        <w:t>.</w:t>
-      </w:r>
+        <w:shd w:val="clear" w:color="auto" w:fill="FFFFFF"/>
+        <w:spacing w:before="0" w:beforeAutospacing="0" w:after="0" w:afterAutospacing="0"/>
+        <w:ind w:left="720"/>
+        <w:rPr>
+          <w:rFonts w:ascii="Arial" w:hAnsi="Arial" w:cs="Arial"/>
+          <w:color w:val="202124"/>
+        </w:rPr>
+      </w:pPr>
     </w:p>
     <w:p>
       <w:pPr>

</xml_diff>